<commit_message>
TP initiation sw... au rythme de la tortue
</commit_message>
<xml_diff>
--- a/TP_01_SW_Composants_Pompe/TP01_SW_Composants_Pompe.docx
+++ b/TP_01_SW_Composants_Pompe/TP01_SW_Composants_Pompe.docx
@@ -1361,6 +1361,238 @@
         </w:rPr>
       </w:pPr>
     </w:p>
+    <w:tbl>
+      <w:tblPr>
+        <w:tblStyle w:val="Grilledutableau"/>
+        <w:tblW w:w="0" w:type="auto"/>
+        <w:tblBorders>
+          <w:top w:val="none" w:sz="0" w:space="0" w:color="auto"/>
+          <w:left w:val="none" w:sz="0" w:space="0" w:color="auto"/>
+          <w:bottom w:val="none" w:sz="0" w:space="0" w:color="auto"/>
+          <w:right w:val="none" w:sz="0" w:space="0" w:color="auto"/>
+          <w:insideH w:val="none" w:sz="0" w:space="0" w:color="auto"/>
+          <w:insideV w:val="none" w:sz="0" w:space="0" w:color="auto"/>
+        </w:tblBorders>
+        <w:tblLook w:val="04A0" w:firstRow="1" w:lastRow="0" w:firstColumn="1" w:lastColumn="0" w:noHBand="0" w:noVBand="1"/>
+      </w:tblPr>
+      <w:tblGrid>
+        <w:gridCol w:w="4573"/>
+        <w:gridCol w:w="5389"/>
+      </w:tblGrid>
+      <w:tr>
+        <w:tc>
+          <w:tcPr>
+            <w:tcW w:w="4943" w:type="dxa"/>
+            <w:vAlign w:val="center"/>
+          </w:tcPr>
+          <w:p>
+            <w:pPr>
+              <w:jc w:val="center"/>
+              <w:rPr>
+                <w:lang w:eastAsia="fr-FR"/>
+              </w:rPr>
+            </w:pPr>
+            <w:r>
+              <w:rPr>
+                <w:noProof/>
+                <w:lang w:eastAsia="fr-FR" w:bidi="ar-SA"/>
+              </w:rPr>
+              <w:drawing>
+                <wp:inline distT="0" distB="0" distL="0" distR="0" wp14:anchorId="6481486E" wp14:editId="4EC499AC">
+                  <wp:extent cx="2846214" cy="1969308"/>
+                  <wp:effectExtent l="0" t="0" r="0" b="0"/>
+                  <wp:docPr id="4" name="Image 4" descr="C:\Enseignements\GitHub\TP_2014_2015\TP_01_SW_Composants_Pompe\ModeleSysml\Diagramme de contexte.png"/>
+                  <wp:cNvGraphicFramePr>
+                    <a:graphicFrameLocks xmlns:a="http://schemas.openxmlformats.org/drawingml/2006/main" noChangeAspect="1"/>
+                  </wp:cNvGraphicFramePr>
+                  <a:graphic xmlns:a="http://schemas.openxmlformats.org/drawingml/2006/main">
+                    <a:graphicData uri="http://schemas.openxmlformats.org/drawingml/2006/picture">
+                      <pic:pic xmlns:pic="http://schemas.openxmlformats.org/drawingml/2006/picture">
+                        <pic:nvPicPr>
+                          <pic:cNvPr id="0" name="Picture 3" descr="C:\Enseignements\GitHub\TP_2014_2015\TP_01_SW_Composants_Pompe\ModeleSysml\Diagramme de contexte.png"/>
+                          <pic:cNvPicPr>
+                            <a:picLocks noChangeAspect="1" noChangeArrowheads="1"/>
+                          </pic:cNvPicPr>
+                        </pic:nvPicPr>
+                        <pic:blipFill>
+                          <a:blip r:embed="rId23">
+                            <a:extLst>
+                              <a:ext uri="{28A0092B-C50C-407E-A947-70E740481C1C}">
+                                <a14:useLocalDpi xmlns:a14="http://schemas.microsoft.com/office/drawing/2010/main" val="0"/>
+                              </a:ext>
+                            </a:extLst>
+                          </a:blip>
+                          <a:srcRect/>
+                          <a:stretch>
+                            <a:fillRect/>
+                          </a:stretch>
+                        </pic:blipFill>
+                        <pic:spPr bwMode="auto">
+                          <a:xfrm>
+                            <a:off x="0" y="0"/>
+                            <a:ext cx="2846341" cy="1969396"/>
+                          </a:xfrm>
+                          <a:prstGeom prst="rect">
+                            <a:avLst/>
+                          </a:prstGeom>
+                          <a:noFill/>
+                          <a:ln>
+                            <a:noFill/>
+                          </a:ln>
+                        </pic:spPr>
+                      </pic:pic>
+                    </a:graphicData>
+                  </a:graphic>
+                </wp:inline>
+              </w:drawing>
+            </w:r>
+          </w:p>
+        </w:tc>
+        <w:tc>
+          <w:tcPr>
+            <w:tcW w:w="4943" w:type="dxa"/>
+            <w:vAlign w:val="center"/>
+          </w:tcPr>
+          <w:p>
+            <w:pPr>
+              <w:jc w:val="center"/>
+              <w:rPr>
+                <w:lang w:eastAsia="fr-FR"/>
+              </w:rPr>
+            </w:pPr>
+            <w:r>
+              <w:rPr>
+                <w:noProof/>
+                <w:lang w:eastAsia="fr-FR" w:bidi="ar-SA"/>
+              </w:rPr>
+              <w:drawing>
+                <wp:inline distT="0" distB="0" distL="0" distR="0" wp14:anchorId="67484308" wp14:editId="5A408B28">
+                  <wp:extent cx="3380005" cy="1433146"/>
+                  <wp:effectExtent l="0" t="0" r="0" b="0"/>
+                  <wp:docPr id="5" name="Image 5" descr="C:\Enseignements\GitHub\TP_2014_2015\TP_01_SW_Composants_Pompe\ModeleSysml\Cas d'utilisation.png"/>
+                  <wp:cNvGraphicFramePr>
+                    <a:graphicFrameLocks xmlns:a="http://schemas.openxmlformats.org/drawingml/2006/main" noChangeAspect="1"/>
+                  </wp:cNvGraphicFramePr>
+                  <a:graphic xmlns:a="http://schemas.openxmlformats.org/drawingml/2006/main">
+                    <a:graphicData uri="http://schemas.openxmlformats.org/drawingml/2006/picture">
+                      <pic:pic xmlns:pic="http://schemas.openxmlformats.org/drawingml/2006/picture">
+                        <pic:nvPicPr>
+                          <pic:cNvPr id="0" name="Picture 4" descr="C:\Enseignements\GitHub\TP_2014_2015\TP_01_SW_Composants_Pompe\ModeleSysml\Cas d'utilisation.png"/>
+                          <pic:cNvPicPr>
+                            <a:picLocks noChangeAspect="1" noChangeArrowheads="1"/>
+                          </pic:cNvPicPr>
+                        </pic:nvPicPr>
+                        <pic:blipFill>
+                          <a:blip r:embed="rId24">
+                            <a:extLst>
+                              <a:ext uri="{28A0092B-C50C-407E-A947-70E740481C1C}">
+                                <a14:useLocalDpi xmlns:a14="http://schemas.microsoft.com/office/drawing/2010/main" val="0"/>
+                              </a:ext>
+                            </a:extLst>
+                          </a:blip>
+                          <a:srcRect/>
+                          <a:stretch>
+                            <a:fillRect/>
+                          </a:stretch>
+                        </pic:blipFill>
+                        <pic:spPr bwMode="auto">
+                          <a:xfrm>
+                            <a:off x="0" y="0"/>
+                            <a:ext cx="3380416" cy="1433320"/>
+                          </a:xfrm>
+                          <a:prstGeom prst="rect">
+                            <a:avLst/>
+                          </a:prstGeom>
+                          <a:noFill/>
+                          <a:ln>
+                            <a:noFill/>
+                          </a:ln>
+                        </pic:spPr>
+                      </pic:pic>
+                    </a:graphicData>
+                  </a:graphic>
+                </wp:inline>
+              </w:drawing>
+            </w:r>
+          </w:p>
+        </w:tc>
+      </w:tr>
+    </w:tbl>
+    <w:p>
+      <w:pPr>
+        <w:rPr>
+          <w:lang w:eastAsia="fr-FR"/>
+        </w:rPr>
+      </w:pPr>
+    </w:p>
+    <w:p>
+      <w:pPr>
+        <w:rPr>
+          <w:lang w:eastAsia="fr-FR"/>
+        </w:rPr>
+      </w:pPr>
+      <w:r>
+        <w:rPr>
+          <w:noProof/>
+          <w:lang w:eastAsia="fr-FR" w:bidi="ar-SA"/>
+        </w:rPr>
+        <w:drawing>
+          <wp:inline distT="0" distB="0" distL="0" distR="0">
+            <wp:extent cx="6175375" cy="3657600"/>
+            <wp:effectExtent l="0" t="0" r="0" b="0"/>
+            <wp:docPr id="18" name="Image 18" descr="C:\Enseignements\GitHub\TP_2014_2015\TP_01_SW_Composants_Pompe\ModeleSysml\définition des blocs.png"/>
+            <wp:cNvGraphicFramePr>
+              <a:graphicFrameLocks xmlns:a="http://schemas.openxmlformats.org/drawingml/2006/main" noChangeAspect="1"/>
+            </wp:cNvGraphicFramePr>
+            <a:graphic xmlns:a="http://schemas.openxmlformats.org/drawingml/2006/main">
+              <a:graphicData uri="http://schemas.openxmlformats.org/drawingml/2006/picture">
+                <pic:pic xmlns:pic="http://schemas.openxmlformats.org/drawingml/2006/picture">
+                  <pic:nvPicPr>
+                    <pic:cNvPr id="0" name="Picture 7" descr="C:\Enseignements\GitHub\TP_2014_2015\TP_01_SW_Composants_Pompe\ModeleSysml\définition des blocs.png"/>
+                    <pic:cNvPicPr>
+                      <a:picLocks noChangeAspect="1" noChangeArrowheads="1"/>
+                    </pic:cNvPicPr>
+                  </pic:nvPicPr>
+                  <pic:blipFill>
+                    <a:blip r:embed="rId25">
+                      <a:extLst>
+                        <a:ext uri="{28A0092B-C50C-407E-A947-70E740481C1C}">
+                          <a14:useLocalDpi xmlns:a14="http://schemas.microsoft.com/office/drawing/2010/main" val="0"/>
+                        </a:ext>
+                      </a:extLst>
+                    </a:blip>
+                    <a:srcRect/>
+                    <a:stretch>
+                      <a:fillRect/>
+                    </a:stretch>
+                  </pic:blipFill>
+                  <pic:spPr bwMode="auto">
+                    <a:xfrm>
+                      <a:off x="0" y="0"/>
+                      <a:ext cx="6175375" cy="3657600"/>
+                    </a:xfrm>
+                    <a:prstGeom prst="rect">
+                      <a:avLst/>
+                    </a:prstGeom>
+                    <a:noFill/>
+                    <a:ln>
+                      <a:noFill/>
+                    </a:ln>
+                  </pic:spPr>
+                </pic:pic>
+              </a:graphicData>
+            </a:graphic>
+          </wp:inline>
+        </w:drawing>
+      </w:r>
+    </w:p>
+    <w:p>
+      <w:pPr>
+        <w:rPr>
+          <w:lang w:eastAsia="fr-FR"/>
+        </w:rPr>
+      </w:pPr>
+    </w:p>
     <w:p>
       <w:pPr>
         <w:rPr>
@@ -1415,7 +1647,7 @@
                 <w:sz w:val="24"/>
                 <w:szCs w:val="28"/>
               </w:rPr>
-              <w:t>Problématique</w:t>
+              <w:t>Objectif</w:t>
             </w:r>
           </w:p>
         </w:tc>
@@ -1451,8 +1683,26 @@
                 <w:rFonts w:cstheme="minorHAnsi"/>
               </w:rPr>
             </w:pPr>
-            <w:bookmarkStart w:id="0" w:name="_GoBack"/>
-            <w:bookmarkEnd w:id="0"/>
+            <w:r>
+              <w:rPr>
+                <w:rFonts w:cstheme="minorHAnsi"/>
+              </w:rPr>
+              <w:t xml:space="preserve">À travers la </w:t>
+            </w:r>
+            <w:proofErr w:type="spellStart"/>
+            <w:r>
+              <w:rPr>
+                <w:rFonts w:cstheme="minorHAnsi"/>
+              </w:rPr>
+              <w:t>reconception</w:t>
+            </w:r>
+            <w:proofErr w:type="spellEnd"/>
+            <w:r>
+              <w:rPr>
+                <w:rFonts w:cstheme="minorHAnsi"/>
+              </w:rPr>
+              <w:t xml:space="preserve"> de la pompe hydraulique du bateau on se propose de découvrir l’utilisation du logiciel SolidWorks. </w:t>
+            </w:r>
           </w:p>
           <w:p>
             <w:pPr>
@@ -1479,35 +1729,9 @@
       <w:r>
         <w:t>Fonctionnement de la pompe</w:t>
       </w:r>
-    </w:p>
-    <w:p>
-      <w:pPr>
-        <w:rPr>
-          <w:lang w:eastAsia="fr-FR"/>
-        </w:rPr>
-      </w:pPr>
-    </w:p>
-    <w:p>
-      <w:pPr>
-        <w:pStyle w:val="Titre2"/>
-      </w:pPr>
       <w:r>
-        <w:t>Objectif du TP</w:t>
+        <w:t xml:space="preserve"> hydraulique</w:t>
       </w:r>
-    </w:p>
-    <w:p>
-      <w:pPr>
-        <w:rPr>
-          <w:lang w:eastAsia="fr-FR"/>
-        </w:rPr>
-      </w:pPr>
-    </w:p>
-    <w:p>
-      <w:pPr>
-        <w:rPr>
-          <w:lang w:eastAsia="fr-FR"/>
-        </w:rPr>
-      </w:pPr>
     </w:p>
     <w:p>
       <w:pPr>
@@ -1519,16 +1743,1138 @@
         <w:rPr>
           <w:lang w:eastAsia="fr-FR"/>
         </w:rPr>
-        <w:t>Dans votre dossier personnel :</w:t>
+        <w:lastRenderedPageBreak/>
+        <w:t xml:space="preserve">Une pompe est un composant permettant de convertir de l’énergie mécanique de rotation en énergie hydraulique. L’énergie mécanique est ici fournie par un moteur électrique à courant continu. L’énergie hydraulique permet, d’actionner un vérin lui-même actionnant le safran du bateau. </w:t>
       </w:r>
     </w:p>
     <w:p>
       <w:pPr>
-        <w:pStyle w:val="Paragraphedeliste"/>
-        <w:numPr>
-          <w:ilvl w:val="0"/>
-          <w:numId w:val="14"/>
-        </w:numPr>
+        <w:rPr>
+          <w:lang w:eastAsia="fr-FR"/>
+        </w:rPr>
+      </w:pPr>
+    </w:p>
+    <w:p>
+      <w:pPr>
+        <w:rPr>
+          <w:lang w:eastAsia="fr-FR"/>
+        </w:rPr>
+      </w:pPr>
+      <w:r>
+        <w:rPr>
+          <w:noProof/>
+          <w:lang w:eastAsia="fr-FR" w:bidi="ar-SA"/>
+        </w:rPr>
+        <mc:AlternateContent>
+          <mc:Choice Requires="wpc">
+            <w:drawing>
+              <wp:inline distT="0" distB="0" distL="0" distR="0">
+                <wp:extent cx="6182436" cy="1385165"/>
+                <wp:effectExtent l="0" t="0" r="0" b="5715"/>
+                <wp:docPr id="13" name="Zone de dessin 13"/>
+                <wp:cNvGraphicFramePr>
+                  <a:graphicFrameLocks xmlns:a="http://schemas.openxmlformats.org/drawingml/2006/main" noChangeAspect="1"/>
+                </wp:cNvGraphicFramePr>
+                <a:graphic xmlns:a="http://schemas.openxmlformats.org/drawingml/2006/main">
+                  <a:graphicData uri="http://schemas.microsoft.com/office/word/2010/wordprocessingCanvas">
+                    <wpc:wpc>
+                      <wpc:bg/>
+                      <wpc:whole/>
+                      <wps:wsp>
+                        <wps:cNvPr id="14" name="Rectangle 14"/>
+                        <wps:cNvSpPr/>
+                        <wps:spPr>
+                          <a:xfrm>
+                            <a:off x="2552131" y="238836"/>
+                            <a:ext cx="1091821" cy="552734"/>
+                          </a:xfrm>
+                          <a:prstGeom prst="rect">
+                            <a:avLst/>
+                          </a:prstGeom>
+                        </wps:spPr>
+                        <wps:style>
+                          <a:lnRef idx="1">
+                            <a:schemeClr val="accent4"/>
+                          </a:lnRef>
+                          <a:fillRef idx="2">
+                            <a:schemeClr val="accent4"/>
+                          </a:fillRef>
+                          <a:effectRef idx="1">
+                            <a:schemeClr val="accent4"/>
+                          </a:effectRef>
+                          <a:fontRef idx="minor">
+                            <a:schemeClr val="dk1"/>
+                          </a:fontRef>
+                        </wps:style>
+                        <wps:txbx>
+                          <w:txbxContent>
+                            <w:p>
+                              <w:pPr>
+                                <w:jc w:val="center"/>
+                              </w:pPr>
+                              <w:r>
+                                <w:t>Pompe hydraulique</w:t>
+                              </w:r>
+                            </w:p>
+                          </w:txbxContent>
+                        </wps:txbx>
+                        <wps:bodyPr rot="0" spcFirstLastPara="0" vertOverflow="overflow" horzOverflow="overflow" vert="horz" wrap="square" lIns="91440" tIns="45720" rIns="91440" bIns="45720" numCol="1" spcCol="0" rtlCol="0" fromWordArt="0" anchor="ctr" anchorCtr="0" forceAA="0" compatLnSpc="1">
+                          <a:prstTxWarp prst="textNoShape">
+                            <a:avLst/>
+                          </a:prstTxWarp>
+                          <a:noAutofit/>
+                        </wps:bodyPr>
+                      </wps:wsp>
+                      <wps:wsp>
+                        <wps:cNvPr id="15" name="Connecteur droit avec flèche 15"/>
+                        <wps:cNvCnPr>
+                          <a:endCxn id="14" idx="1"/>
+                        </wps:cNvCnPr>
+                        <wps:spPr>
+                          <a:xfrm>
+                            <a:off x="1658183" y="515203"/>
+                            <a:ext cx="893948" cy="0"/>
+                          </a:xfrm>
+                          <a:prstGeom prst="straightConnector1">
+                            <a:avLst/>
+                          </a:prstGeom>
+                          <a:ln w="19050">
+                            <a:solidFill>
+                              <a:srgbClr val="7030A0"/>
+                            </a:solidFill>
+                            <a:tailEnd type="stealth" w="med" len="lg"/>
+                          </a:ln>
+                        </wps:spPr>
+                        <wps:style>
+                          <a:lnRef idx="1">
+                            <a:schemeClr val="accent1"/>
+                          </a:lnRef>
+                          <a:fillRef idx="0">
+                            <a:schemeClr val="accent1"/>
+                          </a:fillRef>
+                          <a:effectRef idx="0">
+                            <a:schemeClr val="accent1"/>
+                          </a:effectRef>
+                          <a:fontRef idx="minor">
+                            <a:schemeClr val="tx1"/>
+                          </a:fontRef>
+                        </wps:style>
+                        <wps:bodyPr/>
+                      </wps:wsp>
+                      <wps:wsp>
+                        <wps:cNvPr id="22" name="Connecteur droit avec flèche 22"/>
+                        <wps:cNvCnPr/>
+                        <wps:spPr>
+                          <a:xfrm>
+                            <a:off x="3643930" y="520890"/>
+                            <a:ext cx="893948" cy="0"/>
+                          </a:xfrm>
+                          <a:prstGeom prst="straightConnector1">
+                            <a:avLst/>
+                          </a:prstGeom>
+                          <a:ln w="19050">
+                            <a:solidFill>
+                              <a:srgbClr val="7030A0"/>
+                            </a:solidFill>
+                            <a:tailEnd type="stealth" w="med" len="lg"/>
+                          </a:ln>
+                        </wps:spPr>
+                        <wps:style>
+                          <a:lnRef idx="1">
+                            <a:schemeClr val="accent1"/>
+                          </a:lnRef>
+                          <a:fillRef idx="0">
+                            <a:schemeClr val="accent1"/>
+                          </a:fillRef>
+                          <a:effectRef idx="0">
+                            <a:schemeClr val="accent1"/>
+                          </a:effectRef>
+                          <a:fontRef idx="minor">
+                            <a:schemeClr val="tx1"/>
+                          </a:fontRef>
+                        </wps:style>
+                        <wps:bodyPr/>
+                      </wps:wsp>
+                      <wps:wsp>
+                        <wps:cNvPr id="16" name="Zone de texte 16"/>
+                        <wps:cNvSpPr txBox="1"/>
+                        <wps:spPr>
+                          <a:xfrm>
+                            <a:off x="948507" y="88711"/>
+                            <a:ext cx="1446537" cy="459774"/>
+                          </a:xfrm>
+                          <a:prstGeom prst="rect">
+                            <a:avLst/>
+                          </a:prstGeom>
+                          <a:noFill/>
+                          <a:ln w="6350">
+                            <a:noFill/>
+                          </a:ln>
+                          <a:effectLst/>
+                        </wps:spPr>
+                        <wps:style>
+                          <a:lnRef idx="0">
+                            <a:schemeClr val="accent1"/>
+                          </a:lnRef>
+                          <a:fillRef idx="0">
+                            <a:schemeClr val="accent1"/>
+                          </a:fillRef>
+                          <a:effectRef idx="0">
+                            <a:schemeClr val="accent1"/>
+                          </a:effectRef>
+                          <a:fontRef idx="minor">
+                            <a:schemeClr val="dk1"/>
+                          </a:fontRef>
+                        </wps:style>
+                        <wps:txbx>
+                          <w:txbxContent>
+                            <w:p>
+                              <w:pPr>
+                                <w:jc w:val="center"/>
+                              </w:pPr>
+                              <w:r>
+                                <w:t>Énergie mécanique de rotation</w:t>
+                              </w:r>
+                            </w:p>
+                          </w:txbxContent>
+                        </wps:txbx>
+                        <wps:bodyPr rot="0" spcFirstLastPara="0" vertOverflow="overflow" horzOverflow="overflow" vert="horz" wrap="square" lIns="91440" tIns="45720" rIns="91440" bIns="45720" numCol="1" spcCol="0" rtlCol="0" fromWordArt="0" anchor="t" anchorCtr="0" forceAA="0" compatLnSpc="1">
+                          <a:prstTxWarp prst="textNoShape">
+                            <a:avLst/>
+                          </a:prstTxWarp>
+                          <a:noAutofit/>
+                        </wps:bodyPr>
+                      </wps:wsp>
+                      <wps:wsp>
+                        <wps:cNvPr id="24" name="Zone de texte 24"/>
+                        <wps:cNvSpPr txBox="1"/>
+                        <wps:spPr>
+                          <a:xfrm>
+                            <a:off x="3794149" y="259337"/>
+                            <a:ext cx="1446537" cy="459774"/>
+                          </a:xfrm>
+                          <a:prstGeom prst="rect">
+                            <a:avLst/>
+                          </a:prstGeom>
+                          <a:noFill/>
+                          <a:ln w="6350">
+                            <a:noFill/>
+                          </a:ln>
+                          <a:effectLst/>
+                        </wps:spPr>
+                        <wps:style>
+                          <a:lnRef idx="0">
+                            <a:schemeClr val="accent1"/>
+                          </a:lnRef>
+                          <a:fillRef idx="0">
+                            <a:schemeClr val="accent1"/>
+                          </a:fillRef>
+                          <a:effectRef idx="0">
+                            <a:schemeClr val="accent1"/>
+                          </a:effectRef>
+                          <a:fontRef idx="minor">
+                            <a:schemeClr val="dk1"/>
+                          </a:fontRef>
+                        </wps:style>
+                        <wps:txbx>
+                          <w:txbxContent>
+                            <w:p>
+                              <w:pPr>
+                                <w:jc w:val="center"/>
+                              </w:pPr>
+                              <w:r>
+                                <w:t>Énergie hydraulique</w:t>
+                              </w:r>
+                            </w:p>
+                          </w:txbxContent>
+                        </wps:txbx>
+                        <wps:bodyPr rot="0" spcFirstLastPara="0" vertOverflow="overflow" horzOverflow="overflow" vert="horz" wrap="square" lIns="91440" tIns="45720" rIns="91440" bIns="45720" numCol="1" spcCol="0" rtlCol="0" fromWordArt="0" anchor="t" anchorCtr="0" forceAA="0" compatLnSpc="1">
+                          <a:prstTxWarp prst="textNoShape">
+                            <a:avLst/>
+                          </a:prstTxWarp>
+                          <a:noAutofit/>
+                        </wps:bodyPr>
+                      </wps:wsp>
+                      <wps:wsp>
+                        <wps:cNvPr id="26" name="Zone de texte 26"/>
+                        <wps:cNvSpPr txBox="1"/>
+                        <wps:spPr>
+                          <a:xfrm>
+                            <a:off x="20472" y="454241"/>
+                            <a:ext cx="2531628" cy="931007"/>
+                          </a:xfrm>
+                          <a:prstGeom prst="rect">
+                            <a:avLst/>
+                          </a:prstGeom>
+                          <a:noFill/>
+                          <a:ln w="6350">
+                            <a:noFill/>
+                          </a:ln>
+                          <a:effectLst/>
+                        </wps:spPr>
+                        <wps:style>
+                          <a:lnRef idx="0">
+                            <a:schemeClr val="accent1"/>
+                          </a:lnRef>
+                          <a:fillRef idx="0">
+                            <a:schemeClr val="accent1"/>
+                          </a:fillRef>
+                          <a:effectRef idx="0">
+                            <a:schemeClr val="accent1"/>
+                          </a:effectRef>
+                          <a:fontRef idx="minor">
+                            <a:schemeClr val="dk1"/>
+                          </a:fontRef>
+                        </wps:style>
+                        <wps:txbx>
+                          <w:txbxContent>
+                            <w:p>
+                              <w:pPr>
+                                <w:jc w:val="center"/>
+                              </w:pPr>
+                              <m:oMathPara>
+                                <m:oMath>
+                                  <m:sSub>
+                                    <m:sSubPr>
+                                      <m:ctrlPr>
+                                        <w:rPr>
+                                          <w:rFonts w:ascii="Cambria Math" w:hAnsi="Cambria Math"/>
+                                          <w:i/>
+                                        </w:rPr>
+                                      </m:ctrlPr>
+                                    </m:sSubPr>
+                                    <m:e>
+                                      <m:r>
+                                        <m:rPr>
+                                          <m:scr m:val="script"/>
+                                        </m:rPr>
+                                        <w:rPr>
+                                          <w:rFonts w:ascii="Cambria Math" w:hAnsi="Cambria Math"/>
+                                        </w:rPr>
+                                        <m:t>P</m:t>
+                                      </m:r>
+                                    </m:e>
+                                    <m:sub>
+                                      <m:r>
+                                        <w:rPr>
+                                          <w:rFonts w:ascii="Cambria Math" w:hAnsi="Cambria Math"/>
+                                        </w:rPr>
+                                        <m:t>m</m:t>
+                                      </m:r>
+                                    </m:sub>
+                                  </m:sSub>
+                                  <m:r>
+                                    <w:rPr>
+                                      <w:rFonts w:ascii="Cambria Math" w:hAnsi="Cambria Math"/>
+                                    </w:rPr>
+                                    <m:t>=C⋅</m:t>
+                                  </m:r>
+                                  <m:r>
+                                    <m:rPr>
+                                      <m:sty m:val="p"/>
+                                    </m:rPr>
+                                    <w:rPr>
+                                      <w:rFonts w:ascii="Cambria Math" w:hAnsi="Cambria Math"/>
+                                    </w:rPr>
+                                    <m:t>Ω</m:t>
+                                  </m:r>
+                                </m:oMath>
+                              </m:oMathPara>
+                            </w:p>
+                            <w:p>
+                              <w:pPr>
+                                <w:jc w:val="center"/>
+                              </w:pPr>
+                              <m:oMath>
+                                <m:sSub>
+                                  <m:sSubPr>
+                                    <m:ctrlPr>
+                                      <w:rPr>
+                                        <w:rFonts w:ascii="Cambria Math" w:hAnsi="Cambria Math"/>
+                                        <w:i/>
+                                      </w:rPr>
+                                    </m:ctrlPr>
+                                  </m:sSubPr>
+                                  <m:e>
+                                    <m:r>
+                                      <m:rPr>
+                                        <m:scr m:val="script"/>
+                                      </m:rPr>
+                                      <w:rPr>
+                                        <w:rFonts w:ascii="Cambria Math" w:hAnsi="Cambria Math"/>
+                                      </w:rPr>
+                                      <m:t>P</m:t>
+                                    </m:r>
+                                  </m:e>
+                                  <m:sub>
+                                    <m:r>
+                                      <w:rPr>
+                                        <w:rFonts w:ascii="Cambria Math" w:hAnsi="Cambria Math"/>
+                                      </w:rPr>
+                                      <m:t>m</m:t>
+                                    </m:r>
+                                  </m:sub>
+                                </m:sSub>
+                                <m:r>
+                                  <w:rPr>
+                                    <w:rFonts w:ascii="Cambria Math" w:hAnsi="Cambria Math"/>
+                                  </w:rPr>
+                                  <m:t> </m:t>
+                                </m:r>
+                              </m:oMath>
+                              <w:r>
+                                <w:t>: Puissance mécanique (en W)</w:t>
+                              </w:r>
+                            </w:p>
+                            <w:p>
+                              <w:pPr>
+                                <w:jc w:val="center"/>
+                              </w:pPr>
+                              <m:oMath>
+                                <m:r>
+                                  <w:rPr>
+                                    <w:rFonts w:ascii="Cambria Math" w:hAnsi="Cambria Math"/>
+                                  </w:rPr>
+                                  <m:t>C</m:t>
+                                </m:r>
+                                <m:r>
+                                  <w:rPr>
+                                    <w:rFonts w:ascii="Cambria Math" w:hAnsi="Cambria Math"/>
+                                  </w:rPr>
+                                  <m:t> </m:t>
+                                </m:r>
+                              </m:oMath>
+                              <w:r>
+                                <w:t>:</w:t>
+                              </w:r>
+                              <w:r>
+                                <w:t xml:space="preserve"> </w:t>
+                              </w:r>
+                              <w:proofErr w:type="gramStart"/>
+                              <w:r>
+                                <w:t>couple</w:t>
+                              </w:r>
+                              <w:proofErr w:type="gramEnd"/>
+                              <w:r>
+                                <w:t xml:space="preserve"> (en Nm)</w:t>
+                              </w:r>
+                            </w:p>
+                            <w:p>
+                              <w:pPr>
+                                <w:jc w:val="center"/>
+                              </w:pPr>
+                              <m:oMath>
+                                <m:r>
+                                  <m:rPr>
+                                    <m:sty m:val="p"/>
+                                  </m:rPr>
+                                  <w:rPr>
+                                    <w:rFonts w:ascii="Cambria Math" w:hAnsi="Cambria Math"/>
+                                  </w:rPr>
+                                  <m:t>Ω</m:t>
+                                </m:r>
+                                <m:r>
+                                  <w:rPr>
+                                    <w:rFonts w:ascii="Cambria Math" w:hAnsi="Cambria Math"/>
+                                  </w:rPr>
+                                  <m:t> </m:t>
+                                </m:r>
+                              </m:oMath>
+                              <w:r>
+                                <w:t xml:space="preserve">: </w:t>
+                              </w:r>
+                              <w:proofErr w:type="gramStart"/>
+                              <w:r>
+                                <w:t>fréquence</w:t>
+                              </w:r>
+                              <w:proofErr w:type="gramEnd"/>
+                              <w:r>
+                                <w:t xml:space="preserve"> de rotation (en rad/s</w:t>
+                              </w:r>
+                              <w:r>
+                                <w:t>)</w:t>
+                              </w:r>
+                            </w:p>
+                            <w:p>
+                              <w:pPr>
+                                <w:jc w:val="center"/>
+                              </w:pPr>
+                            </w:p>
+                          </w:txbxContent>
+                        </wps:txbx>
+                        <wps:bodyPr rot="0" spcFirstLastPara="0" vertOverflow="overflow" horzOverflow="overflow" vert="horz" wrap="square" lIns="91440" tIns="45720" rIns="91440" bIns="45720" numCol="1" spcCol="0" rtlCol="0" fromWordArt="0" anchor="t" anchorCtr="0" forceAA="0" compatLnSpc="1">
+                          <a:prstTxWarp prst="textNoShape">
+                            <a:avLst/>
+                          </a:prstTxWarp>
+                          <a:noAutofit/>
+                        </wps:bodyPr>
+                      </wps:wsp>
+                      <wps:wsp>
+                        <wps:cNvPr id="27" name="Zone de texte 27"/>
+                        <wps:cNvSpPr txBox="1"/>
+                        <wps:spPr>
+                          <a:xfrm>
+                            <a:off x="3643863" y="476130"/>
+                            <a:ext cx="2285971" cy="909035"/>
+                          </a:xfrm>
+                          <a:prstGeom prst="rect">
+                            <a:avLst/>
+                          </a:prstGeom>
+                          <a:noFill/>
+                          <a:ln w="6350">
+                            <a:noFill/>
+                          </a:ln>
+                          <a:effectLst/>
+                        </wps:spPr>
+                        <wps:style>
+                          <a:lnRef idx="0">
+                            <a:schemeClr val="accent1"/>
+                          </a:lnRef>
+                          <a:fillRef idx="0">
+                            <a:schemeClr val="accent1"/>
+                          </a:fillRef>
+                          <a:effectRef idx="0">
+                            <a:schemeClr val="accent1"/>
+                          </a:effectRef>
+                          <a:fontRef idx="minor">
+                            <a:schemeClr val="dk1"/>
+                          </a:fontRef>
+                        </wps:style>
+                        <wps:txbx>
+                          <w:txbxContent>
+                            <w:p>
+                              <w:pPr>
+                                <w:jc w:val="center"/>
+                              </w:pPr>
+                              <m:oMathPara>
+                                <m:oMath>
+                                  <m:sSub>
+                                    <m:sSubPr>
+                                      <m:ctrlPr>
+                                        <w:rPr>
+                                          <w:rFonts w:ascii="Cambria Math" w:hAnsi="Cambria Math"/>
+                                          <w:i/>
+                                        </w:rPr>
+                                      </m:ctrlPr>
+                                    </m:sSubPr>
+                                    <m:e>
+                                      <m:r>
+                                        <m:rPr>
+                                          <m:scr m:val="script"/>
+                                        </m:rPr>
+                                        <w:rPr>
+                                          <w:rFonts w:ascii="Cambria Math" w:hAnsi="Cambria Math"/>
+                                        </w:rPr>
+                                        <m:t>P</m:t>
+                                      </m:r>
+                                    </m:e>
+                                    <m:sub>
+                                      <m:r>
+                                        <w:rPr>
+                                          <w:rFonts w:ascii="Cambria Math" w:hAnsi="Cambria Math"/>
+                                        </w:rPr>
+                                        <m:t>h</m:t>
+                                      </m:r>
+                                    </m:sub>
+                                  </m:sSub>
+                                  <m:r>
+                                    <w:rPr>
+                                      <w:rFonts w:ascii="Cambria Math" w:hAnsi="Cambria Math"/>
+                                    </w:rPr>
+                                    <m:t>=q⋅</m:t>
+                                  </m:r>
+                                  <m:r>
+                                    <w:rPr>
+                                      <w:rFonts w:ascii="Cambria Math" w:hAnsi="Cambria Math"/>
+                                    </w:rPr>
+                                    <m:t>P</m:t>
+                                  </m:r>
+                                </m:oMath>
+                              </m:oMathPara>
+                            </w:p>
+                            <w:p>
+                              <w:pPr>
+                                <w:jc w:val="center"/>
+                              </w:pPr>
+                              <m:oMath>
+                                <m:sSub>
+                                  <m:sSubPr>
+                                    <m:ctrlPr>
+                                      <w:rPr>
+                                        <w:rFonts w:ascii="Cambria Math" w:hAnsi="Cambria Math"/>
+                                        <w:i/>
+                                      </w:rPr>
+                                    </m:ctrlPr>
+                                  </m:sSubPr>
+                                  <m:e>
+                                    <m:r>
+                                      <m:rPr>
+                                        <m:scr m:val="script"/>
+                                      </m:rPr>
+                                      <w:rPr>
+                                        <w:rFonts w:ascii="Cambria Math" w:hAnsi="Cambria Math"/>
+                                      </w:rPr>
+                                      <m:t>P</m:t>
+                                    </m:r>
+                                  </m:e>
+                                  <m:sub>
+                                    <m:r>
+                                      <w:rPr>
+                                        <w:rFonts w:ascii="Cambria Math" w:hAnsi="Cambria Math"/>
+                                      </w:rPr>
+                                      <m:t>h</m:t>
+                                    </m:r>
+                                  </m:sub>
+                                </m:sSub>
+                                <m:r>
+                                  <w:rPr>
+                                    <w:rFonts w:ascii="Cambria Math" w:hAnsi="Cambria Math"/>
+                                  </w:rPr>
+                                  <m:t> </m:t>
+                                </m:r>
+                              </m:oMath>
+                              <w:r>
+                                <w:t xml:space="preserve">: Puissance </w:t>
+                              </w:r>
+                              <w:r>
+                                <w:t xml:space="preserve">hydraulique </w:t>
+                              </w:r>
+                              <w:r>
+                                <w:t>(en W)</w:t>
+                              </w:r>
+                            </w:p>
+                            <w:p>
+                              <w:pPr>
+                                <w:jc w:val="center"/>
+                              </w:pPr>
+                              <m:oMath>
+                                <m:r>
+                                  <w:rPr>
+                                    <w:rFonts w:ascii="Cambria Math" w:hAnsi="Cambria Math"/>
+                                  </w:rPr>
+                                  <m:t>q</m:t>
+                                </m:r>
+                                <m:r>
+                                  <w:rPr>
+                                    <w:rFonts w:ascii="Cambria Math" w:hAnsi="Cambria Math"/>
+                                  </w:rPr>
+                                  <m:t> </m:t>
+                                </m:r>
+                              </m:oMath>
+                              <w:r>
+                                <w:t xml:space="preserve">: </w:t>
+                              </w:r>
+                              <w:proofErr w:type="gramStart"/>
+                              <w:r>
+                                <w:t>débit</w:t>
+                              </w:r>
+                              <w:proofErr w:type="gramEnd"/>
+                              <w:r>
+                                <w:t xml:space="preserve"> (en </w:t>
+                              </w:r>
+                              <w:r>
+                                <w:t>m</w:t>
+                              </w:r>
+                              <w:r>
+                                <w:rPr>
+                                  <w:vertAlign w:val="superscript"/>
+                                </w:rPr>
+                                <w:t>3</w:t>
+                              </w:r>
+                              <w:r>
+                                <w:t>/s</w:t>
+                              </w:r>
+                              <w:r>
+                                <w:t>)</w:t>
+                              </w:r>
+                            </w:p>
+                            <w:p>
+                              <w:pPr>
+                                <w:jc w:val="center"/>
+                              </w:pPr>
+                              <m:oMath>
+                                <m:r>
+                                  <w:rPr>
+                                    <w:rFonts w:ascii="Cambria Math" w:hAnsi="Cambria Math"/>
+                                  </w:rPr>
+                                  <m:t>P</m:t>
+                                </m:r>
+                                <m:r>
+                                  <w:rPr>
+                                    <w:rFonts w:ascii="Cambria Math" w:hAnsi="Cambria Math"/>
+                                  </w:rPr>
+                                  <m:t> </m:t>
+                                </m:r>
+                              </m:oMath>
+                              <w:r>
+                                <w:t xml:space="preserve">: </w:t>
+                              </w:r>
+                              <w:proofErr w:type="gramStart"/>
+                              <w:r>
+                                <w:t>pression</w:t>
+                              </w:r>
+                              <w:proofErr w:type="gramEnd"/>
+                              <w:r>
+                                <w:t xml:space="preserve"> (en Pa)</w:t>
+                              </w:r>
+                            </w:p>
+                          </w:txbxContent>
+                        </wps:txbx>
+                        <wps:bodyPr rot="0" spcFirstLastPara="0" vertOverflow="overflow" horzOverflow="overflow" vert="horz" wrap="square" lIns="91440" tIns="45720" rIns="91440" bIns="45720" numCol="1" spcCol="0" rtlCol="0" fromWordArt="0" anchor="t" anchorCtr="0" forceAA="0" compatLnSpc="1">
+                          <a:prstTxWarp prst="textNoShape">
+                            <a:avLst/>
+                          </a:prstTxWarp>
+                          <a:noAutofit/>
+                        </wps:bodyPr>
+                      </wps:wsp>
+                    </wpc:wpc>
+                  </a:graphicData>
+                </a:graphic>
+              </wp:inline>
+            </w:drawing>
+          </mc:Choice>
+          <mc:Fallback>
+            <w:pict>
+              <v:group id="Zone de dessin 13" o:spid="_x0000_s1026" editas="canvas" style="width:486.8pt;height:109.05pt;mso-position-horizontal-relative:char;mso-position-vertical-relative:line" coordsize="61823,13849" o:gfxdata="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">
+                <v:shape id="_x0000_s1027" type="#_x0000_t75" style="position:absolute;width:61823;height:13849;visibility:visible;mso-wrap-style:square">
+                  <v:fill o:detectmouseclick="t"/>
+                  <v:path o:connecttype="none"/>
+                </v:shape>
+                <v:rect id="Rectangle 14" o:spid="_x0000_s1028" style="position:absolute;left:25521;top:2388;width:10918;height:5527;visibility:visible;mso-wrap-style:square;v-text-anchor:middle" o:gfxdata="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" fillcolor="#bfb1d0 [1623]" strokecolor="#795d9b [3047]">
+                  <v:fill color2="#ece7f1 [503]" rotate="t" angle="180" colors="0 #c9b5e8;22938f #d9cbee;1 #f0eaf9" focus="100%" type="gradient"/>
+                  <v:shadow on="t" color="black" opacity="24903f" origin=",.5" offset="0,.55556mm"/>
+                  <v:textbox>
+                    <w:txbxContent>
+                      <w:p>
+                        <w:pPr>
+                          <w:jc w:val="center"/>
+                        </w:pPr>
+                        <w:r>
+                          <w:t>Pompe hydraulique</w:t>
+                        </w:r>
+                      </w:p>
+                    </w:txbxContent>
+                  </v:textbox>
+                </v:rect>
+                <v:shapetype id="_x0000_t32" coordsize="21600,21600" o:spt="32" o:oned="t" path="m,l21600,21600e" filled="f">
+                  <v:path arrowok="t" fillok="f" o:connecttype="none"/>
+                  <o:lock v:ext="edit" shapetype="t"/>
+                </v:shapetype>
+                <v:shape id="Connecteur droit avec flèche 15" o:spid="_x0000_s1029" type="#_x0000_t32" style="position:absolute;left:16581;top:5152;width:8940;height:0;visibility:visible;mso-wrap-style:square" o:connectortype="straight" o:gfxdata="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" strokecolor="#7030a0" strokeweight="1.5pt">
+                  <v:stroke endarrow="classic" endarrowlength="long"/>
+                </v:shape>
+                <v:shape id="Connecteur droit avec flèche 22" o:spid="_x0000_s1030" type="#_x0000_t32" style="position:absolute;left:36439;top:5208;width:8939;height:0;visibility:visible;mso-wrap-style:square" o:connectortype="straight" o:gfxdata="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" strokecolor="#7030a0" strokeweight="1.5pt">
+                  <v:stroke endarrow="classic" endarrowlength="long"/>
+                </v:shape>
+                <v:shapetype id="_x0000_t202" coordsize="21600,21600" o:spt="202" path="m,l,21600r21600,l21600,xe">
+                  <v:stroke joinstyle="miter"/>
+                  <v:path gradientshapeok="t" o:connecttype="rect"/>
+                </v:shapetype>
+                <v:shape id="Zone de texte 16" o:spid="_x0000_s1031" type="#_x0000_t202" style="position:absolute;left:9485;top:887;width:14465;height:4597;visibility:visible;mso-wrap-style:square;v-text-anchor:top" o:gfxdata="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" filled="f" stroked="f" strokeweight=".5pt">
+                  <v:textbox>
+                    <w:txbxContent>
+                      <w:p>
+                        <w:pPr>
+                          <w:jc w:val="center"/>
+                        </w:pPr>
+                        <w:r>
+                          <w:t>Énergie mécanique de rotation</w:t>
+                        </w:r>
+                      </w:p>
+                    </w:txbxContent>
+                  </v:textbox>
+                </v:shape>
+                <v:shape id="Zone de texte 24" o:spid="_x0000_s1032" type="#_x0000_t202" style="position:absolute;left:37941;top:2593;width:14465;height:4598;visibility:visible;mso-wrap-style:square;v-text-anchor:top" o:gfxdata="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" filled="f" stroked="f" strokeweight=".5pt">
+                  <v:textbox>
+                    <w:txbxContent>
+                      <w:p>
+                        <w:pPr>
+                          <w:jc w:val="center"/>
+                        </w:pPr>
+                        <w:r>
+                          <w:t>Énergie hydraulique</w:t>
+                        </w:r>
+                      </w:p>
+                    </w:txbxContent>
+                  </v:textbox>
+                </v:shape>
+                <v:shape id="Zone de texte 26" o:spid="_x0000_s1033" type="#_x0000_t202" style="position:absolute;left:204;top:4542;width:25317;height:9310;visibility:visible;mso-wrap-style:square;v-text-anchor:top" o:gfxdata="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" filled="f" stroked="f" strokeweight=".5pt">
+                  <v:textbox>
+                    <w:txbxContent>
+                      <w:p>
+                        <w:pPr>
+                          <w:jc w:val="center"/>
+                        </w:pPr>
+                        <m:oMathPara>
+                          <m:oMath>
+                            <m:sSub>
+                              <m:sSubPr>
+                                <m:ctrlPr>
+                                  <w:rPr>
+                                    <w:rFonts w:ascii="Cambria Math" w:hAnsi="Cambria Math"/>
+                                    <w:i/>
+                                  </w:rPr>
+                                </m:ctrlPr>
+                              </m:sSubPr>
+                              <m:e>
+                                <m:r>
+                                  <m:rPr>
+                                    <m:scr m:val="script"/>
+                                  </m:rPr>
+                                  <w:rPr>
+                                    <w:rFonts w:ascii="Cambria Math" w:hAnsi="Cambria Math"/>
+                                  </w:rPr>
+                                  <m:t>P</m:t>
+                                </m:r>
+                              </m:e>
+                              <m:sub>
+                                <m:r>
+                                  <w:rPr>
+                                    <w:rFonts w:ascii="Cambria Math" w:hAnsi="Cambria Math"/>
+                                  </w:rPr>
+                                  <m:t>m</m:t>
+                                </m:r>
+                              </m:sub>
+                            </m:sSub>
+                            <m:r>
+                              <w:rPr>
+                                <w:rFonts w:ascii="Cambria Math" w:hAnsi="Cambria Math"/>
+                              </w:rPr>
+                              <m:t>=C⋅</m:t>
+                            </m:r>
+                            <m:r>
+                              <m:rPr>
+                                <m:sty m:val="p"/>
+                              </m:rPr>
+                              <w:rPr>
+                                <w:rFonts w:ascii="Cambria Math" w:hAnsi="Cambria Math"/>
+                              </w:rPr>
+                              <m:t>Ω</m:t>
+                            </m:r>
+                          </m:oMath>
+                        </m:oMathPara>
+                      </w:p>
+                      <w:p>
+                        <w:pPr>
+                          <w:jc w:val="center"/>
+                        </w:pPr>
+                        <m:oMath>
+                          <m:sSub>
+                            <m:sSubPr>
+                              <m:ctrlPr>
+                                <w:rPr>
+                                  <w:rFonts w:ascii="Cambria Math" w:hAnsi="Cambria Math"/>
+                                  <w:i/>
+                                </w:rPr>
+                              </m:ctrlPr>
+                            </m:sSubPr>
+                            <m:e>
+                              <m:r>
+                                <m:rPr>
+                                  <m:scr m:val="script"/>
+                                </m:rPr>
+                                <w:rPr>
+                                  <w:rFonts w:ascii="Cambria Math" w:hAnsi="Cambria Math"/>
+                                </w:rPr>
+                                <m:t>P</m:t>
+                              </m:r>
+                            </m:e>
+                            <m:sub>
+                              <m:r>
+                                <w:rPr>
+                                  <w:rFonts w:ascii="Cambria Math" w:hAnsi="Cambria Math"/>
+                                </w:rPr>
+                                <m:t>m</m:t>
+                              </m:r>
+                            </m:sub>
+                          </m:sSub>
+                          <m:r>
+                            <w:rPr>
+                              <w:rFonts w:ascii="Cambria Math" w:hAnsi="Cambria Math"/>
+                            </w:rPr>
+                            <m:t> </m:t>
+                          </m:r>
+                        </m:oMath>
+                        <w:r>
+                          <w:t>: Puissance mécanique (en W)</w:t>
+                        </w:r>
+                      </w:p>
+                      <w:p>
+                        <w:pPr>
+                          <w:jc w:val="center"/>
+                        </w:pPr>
+                        <m:oMath>
+                          <m:r>
+                            <w:rPr>
+                              <w:rFonts w:ascii="Cambria Math" w:hAnsi="Cambria Math"/>
+                            </w:rPr>
+                            <m:t>C</m:t>
+                          </m:r>
+                          <m:r>
+                            <w:rPr>
+                              <w:rFonts w:ascii="Cambria Math" w:hAnsi="Cambria Math"/>
+                            </w:rPr>
+                            <m:t> </m:t>
+                          </m:r>
+                        </m:oMath>
+                        <w:r>
+                          <w:t>:</w:t>
+                        </w:r>
+                        <w:r>
+                          <w:t xml:space="preserve"> </w:t>
+                        </w:r>
+                        <w:proofErr w:type="gramStart"/>
+                        <w:r>
+                          <w:t>couple</w:t>
+                        </w:r>
+                        <w:proofErr w:type="gramEnd"/>
+                        <w:r>
+                          <w:t xml:space="preserve"> (en Nm)</w:t>
+                        </w:r>
+                      </w:p>
+                      <w:p>
+                        <w:pPr>
+                          <w:jc w:val="center"/>
+                        </w:pPr>
+                        <m:oMath>
+                          <m:r>
+                            <m:rPr>
+                              <m:sty m:val="p"/>
+                            </m:rPr>
+                            <w:rPr>
+                              <w:rFonts w:ascii="Cambria Math" w:hAnsi="Cambria Math"/>
+                            </w:rPr>
+                            <m:t>Ω</m:t>
+                          </m:r>
+                          <m:r>
+                            <w:rPr>
+                              <w:rFonts w:ascii="Cambria Math" w:hAnsi="Cambria Math"/>
+                            </w:rPr>
+                            <m:t> </m:t>
+                          </m:r>
+                        </m:oMath>
+                        <w:r>
+                          <w:t xml:space="preserve">: </w:t>
+                        </w:r>
+                        <w:proofErr w:type="gramStart"/>
+                        <w:r>
+                          <w:t>fréquence</w:t>
+                        </w:r>
+                        <w:proofErr w:type="gramEnd"/>
+                        <w:r>
+                          <w:t xml:space="preserve"> de rotation (en rad/s</w:t>
+                        </w:r>
+                        <w:r>
+                          <w:t>)</w:t>
+                        </w:r>
+                      </w:p>
+                      <w:p>
+                        <w:pPr>
+                          <w:jc w:val="center"/>
+                        </w:pPr>
+                      </w:p>
+                    </w:txbxContent>
+                  </v:textbox>
+                </v:shape>
+                <v:shape id="Zone de texte 27" o:spid="_x0000_s1034" type="#_x0000_t202" style="position:absolute;left:36438;top:4761;width:22860;height:9090;visibility:visible;mso-wrap-style:square;v-text-anchor:top" o:gfxdata="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" filled="f" stroked="f" strokeweight=".5pt">
+                  <v:textbox>
+                    <w:txbxContent>
+                      <w:p>
+                        <w:pPr>
+                          <w:jc w:val="center"/>
+                        </w:pPr>
+                        <m:oMathPara>
+                          <m:oMath>
+                            <m:sSub>
+                              <m:sSubPr>
+                                <m:ctrlPr>
+                                  <w:rPr>
+                                    <w:rFonts w:ascii="Cambria Math" w:hAnsi="Cambria Math"/>
+                                    <w:i/>
+                                  </w:rPr>
+                                </m:ctrlPr>
+                              </m:sSubPr>
+                              <m:e>
+                                <m:r>
+                                  <m:rPr>
+                                    <m:scr m:val="script"/>
+                                  </m:rPr>
+                                  <w:rPr>
+                                    <w:rFonts w:ascii="Cambria Math" w:hAnsi="Cambria Math"/>
+                                  </w:rPr>
+                                  <m:t>P</m:t>
+                                </m:r>
+                              </m:e>
+                              <m:sub>
+                                <m:r>
+                                  <w:rPr>
+                                    <w:rFonts w:ascii="Cambria Math" w:hAnsi="Cambria Math"/>
+                                  </w:rPr>
+                                  <m:t>h</m:t>
+                                </m:r>
+                              </m:sub>
+                            </m:sSub>
+                            <m:r>
+                              <w:rPr>
+                                <w:rFonts w:ascii="Cambria Math" w:hAnsi="Cambria Math"/>
+                              </w:rPr>
+                              <m:t>=q⋅</m:t>
+                            </m:r>
+                            <m:r>
+                              <w:rPr>
+                                <w:rFonts w:ascii="Cambria Math" w:hAnsi="Cambria Math"/>
+                              </w:rPr>
+                              <m:t>P</m:t>
+                            </m:r>
+                          </m:oMath>
+                        </m:oMathPara>
+                      </w:p>
+                      <w:p>
+                        <w:pPr>
+                          <w:jc w:val="center"/>
+                        </w:pPr>
+                        <m:oMath>
+                          <m:sSub>
+                            <m:sSubPr>
+                              <m:ctrlPr>
+                                <w:rPr>
+                                  <w:rFonts w:ascii="Cambria Math" w:hAnsi="Cambria Math"/>
+                                  <w:i/>
+                                </w:rPr>
+                              </m:ctrlPr>
+                            </m:sSubPr>
+                            <m:e>
+                              <m:r>
+                                <m:rPr>
+                                  <m:scr m:val="script"/>
+                                </m:rPr>
+                                <w:rPr>
+                                  <w:rFonts w:ascii="Cambria Math" w:hAnsi="Cambria Math"/>
+                                </w:rPr>
+                                <m:t>P</m:t>
+                              </m:r>
+                            </m:e>
+                            <m:sub>
+                              <m:r>
+                                <w:rPr>
+                                  <w:rFonts w:ascii="Cambria Math" w:hAnsi="Cambria Math"/>
+                                </w:rPr>
+                                <m:t>h</m:t>
+                              </m:r>
+                            </m:sub>
+                          </m:sSub>
+                          <m:r>
+                            <w:rPr>
+                              <w:rFonts w:ascii="Cambria Math" w:hAnsi="Cambria Math"/>
+                            </w:rPr>
+                            <m:t> </m:t>
+                          </m:r>
+                        </m:oMath>
+                        <w:r>
+                          <w:t xml:space="preserve">: Puissance </w:t>
+                        </w:r>
+                        <w:r>
+                          <w:t xml:space="preserve">hydraulique </w:t>
+                        </w:r>
+                        <w:r>
+                          <w:t>(en W)</w:t>
+                        </w:r>
+                      </w:p>
+                      <w:p>
+                        <w:pPr>
+                          <w:jc w:val="center"/>
+                        </w:pPr>
+                        <m:oMath>
+                          <m:r>
+                            <w:rPr>
+                              <w:rFonts w:ascii="Cambria Math" w:hAnsi="Cambria Math"/>
+                            </w:rPr>
+                            <m:t>q</m:t>
+                          </m:r>
+                          <m:r>
+                            <w:rPr>
+                              <w:rFonts w:ascii="Cambria Math" w:hAnsi="Cambria Math"/>
+                            </w:rPr>
+                            <m:t> </m:t>
+                          </m:r>
+                        </m:oMath>
+                        <w:r>
+                          <w:t xml:space="preserve">: </w:t>
+                        </w:r>
+                        <w:proofErr w:type="gramStart"/>
+                        <w:r>
+                          <w:t>débit</w:t>
+                        </w:r>
+                        <w:proofErr w:type="gramEnd"/>
+                        <w:r>
+                          <w:t xml:space="preserve"> (en </w:t>
+                        </w:r>
+                        <w:r>
+                          <w:t>m</w:t>
+                        </w:r>
+                        <w:r>
+                          <w:rPr>
+                            <w:vertAlign w:val="superscript"/>
+                          </w:rPr>
+                          <w:t>3</w:t>
+                        </w:r>
+                        <w:r>
+                          <w:t>/s</w:t>
+                        </w:r>
+                        <w:r>
+                          <w:t>)</w:t>
+                        </w:r>
+                      </w:p>
+                      <w:p>
+                        <w:pPr>
+                          <w:jc w:val="center"/>
+                        </w:pPr>
+                        <m:oMath>
+                          <m:r>
+                            <w:rPr>
+                              <w:rFonts w:ascii="Cambria Math" w:hAnsi="Cambria Math"/>
+                            </w:rPr>
+                            <m:t>P</m:t>
+                          </m:r>
+                          <m:r>
+                            <w:rPr>
+                              <w:rFonts w:ascii="Cambria Math" w:hAnsi="Cambria Math"/>
+                            </w:rPr>
+                            <m:t> </m:t>
+                          </m:r>
+                        </m:oMath>
+                        <w:r>
+                          <w:t xml:space="preserve">: </w:t>
+                        </w:r>
+                        <w:proofErr w:type="gramStart"/>
+                        <w:r>
+                          <w:t>pression</w:t>
+                        </w:r>
+                        <w:proofErr w:type="gramEnd"/>
+                        <w:r>
+                          <w:t xml:space="preserve"> (en Pa)</w:t>
+                        </w:r>
+                      </w:p>
+                    </w:txbxContent>
+                  </v:textbox>
+                </v:shape>
+                <w10:anchorlock/>
+              </v:group>
+            </w:pict>
+          </mc:Fallback>
+        </mc:AlternateContent>
+      </w:r>
+    </w:p>
+    <w:p>
+      <w:pPr>
+        <w:rPr>
+          <w:lang w:eastAsia="fr-FR"/>
+        </w:rPr>
+      </w:pPr>
+    </w:p>
+    <w:p>
+      <w:pPr>
+        <w:pStyle w:val="Titre1"/>
         <w:rPr>
           <w:lang w:eastAsia="fr-FR"/>
         </w:rPr>
@@ -1537,54 +2883,44 @@
         <w:rPr>
           <w:lang w:eastAsia="fr-FR"/>
         </w:rPr>
-        <w:t>Créer un dossier SII puis un dossier TP1</w:t>
+        <w:t xml:space="preserve">Découverte </w:t>
       </w:r>
-    </w:p>
-    <w:p>
-      <w:pPr>
-        <w:rPr>
-          <w:lang w:eastAsia="fr-FR"/>
-        </w:rPr>
-      </w:pPr>
-    </w:p>
-    <w:p>
-      <w:pPr>
-        <w:rPr>
-          <w:lang w:eastAsia="fr-FR"/>
-        </w:rPr>
-      </w:pPr>
       <w:r>
         <w:rPr>
           <w:lang w:eastAsia="fr-FR"/>
         </w:rPr>
-        <w:t xml:space="preserve">L’ensemble des documents nécessaires sont disponibles sur le réseau du lycée : </w:t>
+        <w:t>Des F</w:t>
       </w:r>
-    </w:p>
-    <w:p>
-      <w:pPr>
-        <w:pStyle w:val="Paragraphedeliste"/>
-        <w:numPr>
-          <w:ilvl w:val="0"/>
-          <w:numId w:val="14"/>
-        </w:numPr>
-        <w:rPr>
-          <w:lang w:eastAsia="fr-FR"/>
-        </w:rPr>
-      </w:pPr>
-    </w:p>
-    <w:p>
-      <w:pPr>
-        <w:pStyle w:val="Titre1"/>
-        <w:rPr>
-          <w:lang w:eastAsia="fr-FR"/>
-        </w:rPr>
-      </w:pPr>
       <w:r>
         <w:rPr>
           <w:lang w:eastAsia="fr-FR"/>
         </w:rPr>
-        <w:t>Découverte de quelques fonctionnalités</w:t>
+        <w:t>onctionnalités</w:t>
       </w:r>
+    </w:p>
+    <w:p>
+      <w:pPr>
+        <w:pStyle w:val="Titre2"/>
+        <w:numPr>
+          <w:ilvl w:val="0"/>
+          <w:numId w:val="15"/>
+        </w:numPr>
+      </w:pPr>
+      <w:r>
+        <w:t>Avant de commencer</w:t>
+      </w:r>
+      <w:r>
+        <w:t xml:space="preserve"> …</w:t>
+      </w:r>
+      <w:bookmarkStart w:id="0" w:name="_GoBack"/>
+      <w:bookmarkEnd w:id="0"/>
+    </w:p>
+    <w:p>
+      <w:pPr>
+        <w:rPr>
+          <w:lang w:eastAsia="fr-FR"/>
+        </w:rPr>
+      </w:pPr>
     </w:p>
     <w:p>
       <w:pPr>
@@ -1815,7 +3151,6 @@
         </w:numPr>
       </w:pPr>
       <w:r>
-        <w:lastRenderedPageBreak/>
         <w:t>Objectifs</w:t>
       </w:r>
     </w:p>
@@ -1914,6 +3249,7 @@
         <w:rPr>
           <w:lang w:eastAsia="fr-FR"/>
         </w:rPr>
+        <w:lastRenderedPageBreak/>
         <w:t>Réaliser la mise en plan</w:t>
       </w:r>
     </w:p>
@@ -2001,8 +3337,8 @@
       </w:pPr>
     </w:p>
     <w:sectPr>
-      <w:headerReference w:type="default" r:id="rId23"/>
-      <w:footerReference w:type="default" r:id="rId24"/>
+      <w:headerReference w:type="default" r:id="rId26"/>
+      <w:footerReference w:type="default" r:id="rId27"/>
       <w:pgSz w:w="11906" w:h="16838" w:code="9"/>
       <w:pgMar w:top="1103" w:right="1080" w:bottom="1134" w:left="1080" w:header="425" w:footer="150" w:gutter="0"/>
       <w:pgNumType w:start="1"/>
@@ -2678,7 +4014,7 @@
               <w:sz w:val="24"/>
               <w:szCs w:val="24"/>
             </w:rPr>
-            <w:t>2</w:t>
+            <w:t>4</w:t>
           </w:r>
           <w:r>
             <w:rPr>
@@ -3621,14 +4957,14 @@
         <v:path o:extrusionok="f" gradientshapeok="t" o:connecttype="rect"/>
         <o:lock v:ext="edit" aspectratio="t"/>
       </v:shapetype>
-      <v:shape id="_x0000_i1032" type="#_x0000_t75" alt="icone2.png" style="width:58.15pt;height:37.4pt;visibility:visible;mso-wrap-style:square" o:bullet="t">
+      <v:shape id="_x0000_i1100" type="#_x0000_t75" alt="icone2.png" style="width:58.05pt;height:37.6pt;visibility:visible;mso-wrap-style:square" o:bullet="t">
         <v:imagedata r:id="rId1" o:title="icone2"/>
       </v:shape>
     </w:pict>
   </w:numPicBullet>
   <w:numPicBullet w:numPicBulletId="1">
     <w:pict>
-      <v:shape id="_x0000_i1033" type="#_x0000_t75" style="width:9pt;height:9pt" o:bullet="t">
+      <v:shape id="_x0000_i1101" type="#_x0000_t75" style="width:9.15pt;height:9.15pt" o:bullet="t">
         <v:imagedata r:id="rId2" o:title="BD14692_"/>
       </v:shape>
     </w:pict>
@@ -7676,6 +9012,551 @@
     </w:tblStylePr>
   </w:style>
 </w:styles>
+</file>
+
+<file path=word/glossary/document.xml><?xml version="1.0" encoding="utf-8"?>
+<w:glossaryDocument xmlns:wpc="http://schemas.microsoft.com/office/word/2010/wordprocessingCanvas" xmlns:mc="http://schemas.openxmlformats.org/markup-compatibility/2006" xmlns:o="urn:schemas-microsoft-com:office:office" xmlns:r="http://schemas.openxmlformats.org/officeDocument/2006/relationships" xmlns:m="http://schemas.openxmlformats.org/officeDocument/2006/math" xmlns:v="urn:schemas-microsoft-com:vml" xmlns:wp14="http://schemas.microsoft.com/office/word/2010/wordprocessingDrawing" xmlns:wp="http://schemas.openxmlformats.org/drawingml/2006/wordprocessingDrawing" xmlns:w10="urn:schemas-microsoft-com:office:word" xmlns:w="http://schemas.openxmlformats.org/wordprocessingml/2006/main" xmlns:w14="http://schemas.microsoft.com/office/word/2010/wordml" xmlns:wpg="http://schemas.microsoft.com/office/word/2010/wordprocessingGroup" xmlns:wpi="http://schemas.microsoft.com/office/word/2010/wordprocessingInk" xmlns:wne="http://schemas.microsoft.com/office/word/2006/wordml" xmlns:wps="http://schemas.microsoft.com/office/word/2010/wordprocessingShape" mc:Ignorable="w14 wp14"/>
+</file>
+
+<file path=word/glossary/fontTable.xml><?xml version="1.0" encoding="utf-8"?>
+<w:fonts xmlns:mc="http://schemas.openxmlformats.org/markup-compatibility/2006" xmlns:r="http://schemas.openxmlformats.org/officeDocument/2006/relationships" xmlns:w="http://schemas.openxmlformats.org/wordprocessingml/2006/main" xmlns:w14="http://schemas.microsoft.com/office/word/2010/wordml" mc:Ignorable="w14">
+  <w:font w:name="Symbol">
+    <w:panose1 w:val="05050102010706020507"/>
+    <w:charset w:val="02"/>
+    <w:family w:val="roman"/>
+    <w:pitch w:val="variable"/>
+    <w:sig w:usb0="00000000" w:usb1="10000000" w:usb2="00000000" w:usb3="00000000" w:csb0="80000000" w:csb1="00000000"/>
+  </w:font>
+  <w:font w:name="Times New Roman">
+    <w:panose1 w:val="02020603050405020304"/>
+    <w:charset w:val="00"/>
+    <w:family w:val="roman"/>
+    <w:pitch w:val="variable"/>
+    <w:sig w:usb0="E0002AFF" w:usb1="C0007841" w:usb2="00000009" w:usb3="00000000" w:csb0="000001FF" w:csb1="00000000"/>
+  </w:font>
+  <w:font w:name="Courier New">
+    <w:panose1 w:val="02070309020205020404"/>
+    <w:charset w:val="00"/>
+    <w:family w:val="modern"/>
+    <w:pitch w:val="fixed"/>
+    <w:sig w:usb0="E0002AFF" w:usb1="C0007843" w:usb2="00000009" w:usb3="00000000" w:csb0="000001FF" w:csb1="00000000"/>
+  </w:font>
+  <w:font w:name="Wingdings">
+    <w:panose1 w:val="05000000000000000000"/>
+    <w:charset w:val="02"/>
+    <w:family w:val="auto"/>
+    <w:pitch w:val="variable"/>
+    <w:sig w:usb0="00000000" w:usb1="10000000" w:usb2="00000000" w:usb3="00000000" w:csb0="80000000" w:csb1="00000000"/>
+  </w:font>
+  <w:font w:name="Calibri">
+    <w:panose1 w:val="020F0502020204030204"/>
+    <w:charset w:val="00"/>
+    <w:family w:val="swiss"/>
+    <w:pitch w:val="variable"/>
+    <w:sig w:usb0="E00002FF" w:usb1="4000ACFF" w:usb2="00000001" w:usb3="00000000" w:csb0="0000019F" w:csb1="00000000"/>
+  </w:font>
+  <w:font w:name="Tahoma">
+    <w:panose1 w:val="020B0604030504040204"/>
+    <w:charset w:val="00"/>
+    <w:family w:val="swiss"/>
+    <w:pitch w:val="variable"/>
+    <w:sig w:usb0="E1002EFF" w:usb1="C000605B" w:usb2="00000029" w:usb3="00000000" w:csb0="000101FF" w:csb1="00000000"/>
+  </w:font>
+  <w:font w:name="Cambria">
+    <w:panose1 w:val="02040503050406030204"/>
+    <w:charset w:val="00"/>
+    <w:family w:val="roman"/>
+    <w:pitch w:val="variable"/>
+    <w:sig w:usb0="E00002FF" w:usb1="400004FF" w:usb2="00000000" w:usb3="00000000" w:csb0="0000019F" w:csb1="00000000"/>
+  </w:font>
+  <w:font w:name="Comic Sans MS">
+    <w:panose1 w:val="030F0702030302020204"/>
+    <w:charset w:val="00"/>
+    <w:family w:val="script"/>
+    <w:pitch w:val="variable"/>
+    <w:sig w:usb0="00000287" w:usb1="00000000" w:usb2="00000000" w:usb3="00000000" w:csb0="0000009F" w:csb1="00000000"/>
+  </w:font>
+  <w:font w:name="Arial">
+    <w:panose1 w:val="020B0604020202020204"/>
+    <w:charset w:val="00"/>
+    <w:family w:val="swiss"/>
+    <w:pitch w:val="variable"/>
+    <w:sig w:usb0="E0002AFF" w:usb1="C0007843" w:usb2="00000009" w:usb3="00000000" w:csb0="000001FF" w:csb1="00000000"/>
+  </w:font>
+  <w:font w:name="Arial Black">
+    <w:panose1 w:val="020B0A04020102020204"/>
+    <w:charset w:val="00"/>
+    <w:family w:val="swiss"/>
+    <w:pitch w:val="variable"/>
+    <w:sig w:usb0="00000287" w:usb1="00000000" w:usb2="00000000" w:usb3="00000000" w:csb0="0000009F" w:csb1="00000000"/>
+  </w:font>
+  <w:font w:name="Cambria Math">
+    <w:panose1 w:val="02040503050406030204"/>
+    <w:charset w:val="00"/>
+    <w:family w:val="roman"/>
+    <w:pitch w:val="variable"/>
+    <w:sig w:usb0="E00002FF" w:usb1="420024FF" w:usb2="00000000" w:usb3="00000000" w:csb0="0000019F" w:csb1="00000000"/>
+  </w:font>
+</w:fonts>
+</file>
+
+<file path=word/glossary/settings.xml><?xml version="1.0" encoding="utf-8"?>
+<w:settings xmlns:mc="http://schemas.openxmlformats.org/markup-compatibility/2006" xmlns:o="urn:schemas-microsoft-com:office:office" xmlns:r="http://schemas.openxmlformats.org/officeDocument/2006/relationships" xmlns:m="http://schemas.openxmlformats.org/officeDocument/2006/math" xmlns:v="urn:schemas-microsoft-com:vml" xmlns:w10="urn:schemas-microsoft-com:office:word" xmlns:w="http://schemas.openxmlformats.org/wordprocessingml/2006/main" xmlns:w14="http://schemas.microsoft.com/office/word/2010/wordml" xmlns:sl="http://schemas.openxmlformats.org/schemaLibrary/2006/main" mc:Ignorable="w14">
+  <w:view w:val="normal"/>
+  <w:defaultTabStop w:val="708"/>
+  <w:hyphenationZone w:val="425"/>
+  <w:characterSpacingControl w:val="doNotCompress"/>
+  <w:compat>
+    <w:useFELayout/>
+    <w:compatSetting w:name="compatibilityMode" w:uri="http://schemas.microsoft.com/office/word" w:val="14"/>
+    <w:compatSetting w:name="overrideTableStyleFontSizeAndJustification" w:uri="http://schemas.microsoft.com/office/word" w:val="1"/>
+    <w:compatSetting w:name="enableOpenTypeFeatures" w:uri="http://schemas.microsoft.com/office/word" w:val="1"/>
+    <w:compatSetting w:name="doNotFlipMirrorIndents" w:uri="http://schemas.microsoft.com/office/word" w:val="1"/>
+  </w:compat>
+  <w:rsids>
+    <w:rsidRoot w:val="009B574C"/>
+    <w:rsid w:val="00266FF0"/>
+    <w:rsid w:val="009B574C"/>
+  </w:rsids>
+  <m:mathPr>
+    <m:mathFont m:val="Cambria Math"/>
+    <m:brkBin m:val="before"/>
+    <m:brkBinSub m:val="--"/>
+    <m:smallFrac m:val="0"/>
+    <m:dispDef/>
+    <m:lMargin m:val="0"/>
+    <m:rMargin m:val="0"/>
+    <m:defJc m:val="centerGroup"/>
+    <m:wrapIndent m:val="1440"/>
+    <m:intLim m:val="subSup"/>
+    <m:naryLim m:val="undOvr"/>
+  </m:mathPr>
+  <w:themeFontLang w:val="fr-FR"/>
+  <w:clrSchemeMapping w:bg1="light1" w:t1="dark1" w:bg2="light2" w:t2="dark2" w:accent1="accent1" w:accent2="accent2" w:accent3="accent3" w:accent4="accent4" w:accent5="accent5" w:accent6="accent6" w:hyperlink="hyperlink" w:followedHyperlink="followedHyperlink"/>
+  <w:decimalSymbol w:val=","/>
+  <w:listSeparator w:val=";"/>
+</w:settings>
+</file>
+
+<file path=word/glossary/styles.xml><?xml version="1.0" encoding="utf-8"?>
+<w:styles xmlns:mc="http://schemas.openxmlformats.org/markup-compatibility/2006" xmlns:r="http://schemas.openxmlformats.org/officeDocument/2006/relationships" xmlns:w="http://schemas.openxmlformats.org/wordprocessingml/2006/main" xmlns:w14="http://schemas.microsoft.com/office/word/2010/wordml" mc:Ignorable="w14">
+  <w:docDefaults>
+    <w:rPrDefault>
+      <w:rPr>
+        <w:rFonts w:asciiTheme="minorHAnsi" w:eastAsiaTheme="minorEastAsia" w:hAnsiTheme="minorHAnsi" w:cstheme="minorBidi"/>
+        <w:sz w:val="22"/>
+        <w:szCs w:val="22"/>
+        <w:lang w:val="fr-FR" w:eastAsia="fr-FR" w:bidi="ar-SA"/>
+      </w:rPr>
+    </w:rPrDefault>
+    <w:pPrDefault>
+      <w:pPr>
+        <w:spacing w:after="200" w:line="276" w:lineRule="auto"/>
+      </w:pPr>
+    </w:pPrDefault>
+  </w:docDefaults>
+  <w:latentStyles w:defLockedState="0" w:defUIPriority="99" w:defSemiHidden="1" w:defUnhideWhenUsed="1" w:defQFormat="0" w:count="267">
+    <w:lsdException w:name="Normal" w:semiHidden="0" w:uiPriority="0" w:unhideWhenUsed="0" w:qFormat="1"/>
+    <w:lsdException w:name="heading 1" w:semiHidden="0" w:uiPriority="9" w:unhideWhenUsed="0" w:qFormat="1"/>
+    <w:lsdException w:name="heading 2" w:uiPriority="9" w:qFormat="1"/>
+    <w:lsdException w:name="heading 3" w:uiPriority="9" w:qFormat="1"/>
+    <w:lsdException w:name="heading 4" w:uiPriority="9" w:qFormat="1"/>
+    <w:lsdException w:name="heading 5" w:uiPriority="9" w:qFormat="1"/>
+    <w:lsdException w:name="heading 6" w:uiPriority="9" w:qFormat="1"/>
+    <w:lsdException w:name="heading 7" w:uiPriority="9" w:qFormat="1"/>
+    <w:lsdException w:name="heading 8" w:uiPriority="9" w:qFormat="1"/>
+    <w:lsdException w:name="heading 9" w:uiPriority="9" w:qFormat="1"/>
+    <w:lsdException w:name="toc 1" w:uiPriority="39"/>
+    <w:lsdException w:name="toc 2" w:uiPriority="39"/>
+    <w:lsdException w:name="toc 3" w:uiPriority="39"/>
+    <w:lsdException w:name="toc 4" w:uiPriority="39"/>
+    <w:lsdException w:name="toc 5" w:uiPriority="39"/>
+    <w:lsdException w:name="toc 6" w:uiPriority="39"/>
+    <w:lsdException w:name="toc 7" w:uiPriority="39"/>
+    <w:lsdException w:name="toc 8" w:uiPriority="39"/>
+    <w:lsdException w:name="toc 9" w:uiPriority="39"/>
+    <w:lsdException w:name="caption" w:uiPriority="35" w:qFormat="1"/>
+    <w:lsdException w:name="Title" w:semiHidden="0" w:uiPriority="10" w:unhideWhenUsed="0" w:qFormat="1"/>
+    <w:lsdException w:name="Default Paragraph Font" w:uiPriority="1"/>
+    <w:lsdException w:name="Subtitle" w:semiHidden="0" w:uiPriority="11" w:unhideWhenUsed="0" w:qFormat="1"/>
+    <w:lsdException w:name="Strong" w:semiHidden="0" w:uiPriority="22" w:unhideWhenUsed="0" w:qFormat="1"/>
+    <w:lsdException w:name="Emphasis" w:semiHidden="0" w:uiPriority="20" w:unhideWhenUsed="0" w:qFormat="1"/>
+    <w:lsdException w:name="Table Grid" w:semiHidden="0" w:uiPriority="59" w:unhideWhenUsed="0"/>
+    <w:lsdException w:name="Placeholder Text" w:unhideWhenUsed="0"/>
+    <w:lsdException w:name="No Spacing" w:semiHidden="0" w:uiPriority="1" w:unhideWhenUsed="0" w:qFormat="1"/>
+    <w:lsdException w:name="Light Shading" w:semiHidden="0" w:uiPriority="60" w:unhideWhenUsed="0"/>
+    <w:lsdException w:name="Light List" w:semiHidden="0" w:uiPriority="61" w:unhideWhenUsed="0"/>
+    <w:lsdException w:name="Light Grid" w:semiHidden="0" w:uiPriority="62" w:unhideWhenUsed="0"/>
+    <w:lsdException w:name="Medium Shading 1" w:semiHidden="0" w:uiPriority="63" w:unhideWhenUsed="0"/>
+    <w:lsdException w:name="Medium Shading 2" w:semiHidden="0" w:uiPriority="64" w:unhideWhenUsed="0"/>
+    <w:lsdException w:name="Medium List 1" w:semiHidden="0" w:uiPriority="65" w:unhideWhenUsed="0"/>
+    <w:lsdException w:name="Medium List 2" w:semiHidden="0" w:uiPriority="66" w:unhideWhenUsed="0"/>
+    <w:lsdException w:name="Medium Grid 1" w:semiHidden="0" w:uiPriority="67" w:unhideWhenUsed="0"/>
+    <w:lsdException w:name="Medium Grid 2" w:semiHidden="0" w:uiPriority="68" w:unhideWhenUsed="0"/>
+    <w:lsdException w:name="Medium Grid 3" w:semiHidden="0" w:uiPriority="69" w:unhideWhenUsed="0"/>
+    <w:lsdException w:name="Dark List" w:semiHidden="0" w:uiPriority="70" w:unhideWhenUsed="0"/>
+    <w:lsdException w:name="Colorful Shading" w:semiHidden="0" w:uiPriority="71" w:unhideWhenUsed="0"/>
+    <w:lsdException w:name="Colorful List" w:semiHidden="0" w:uiPriority="72" w:unhideWhenUsed="0"/>
+    <w:lsdException w:name="Colorful Grid" w:semiHidden="0" w:uiPriority="73" w:unhideWhenUsed="0"/>
+    <w:lsdException w:name="Light Shading Accent 1" w:semiHidden="0" w:uiPriority="60" w:unhideWhenUsed="0"/>
+    <w:lsdException w:name="Light List Accent 1" w:semiHidden="0" w:uiPriority="61" w:unhideWhenUsed="0"/>
+    <w:lsdException w:name="Light Grid Accent 1" w:semiHidden="0" w:uiPriority="62" w:unhideWhenUsed="0"/>
+    <w:lsdException w:name="Medium Shading 1 Accent 1" w:semiHidden="0" w:uiPriority="63" w:unhideWhenUsed="0"/>
+    <w:lsdException w:name="Medium Shading 2 Accent 1" w:semiHidden="0" w:uiPriority="64" w:unhideWhenUsed="0"/>
+    <w:lsdException w:name="Medium List 1 Accent 1" w:semiHidden="0" w:uiPriority="65" w:unhideWhenUsed="0"/>
+    <w:lsdException w:name="Revision" w:unhideWhenUsed="0"/>
+    <w:lsdException w:name="List Paragraph" w:semiHidden="0" w:uiPriority="34" w:unhideWhenUsed="0" w:qFormat="1"/>
+    <w:lsdException w:name="Quote" w:semiHidden="0" w:uiPriority="29" w:unhideWhenUsed="0" w:qFormat="1"/>
+    <w:lsdException w:name="Intense Quote" w:semiHidden="0" w:uiPriority="30" w:unhideWhenUsed="0" w:qFormat="1"/>
+    <w:lsdException w:name="Medium List 2 Accent 1" w:semiHidden="0" w:uiPriority="66" w:unhideWhenUsed="0"/>
+    <w:lsdException w:name="Medium Grid 1 Accent 1" w:semiHidden="0" w:uiPriority="67" w:unhideWhenUsed="0"/>
+    <w:lsdException w:name="Medium Grid 2 Accent 1" w:semiHidden="0" w:uiPriority="68" w:unhideWhenUsed="0"/>
+    <w:lsdException w:name="Medium Grid 3 Accent 1" w:semiHidden="0" w:uiPriority="69" w:unhideWhenUsed="0"/>
+    <w:lsdException w:name="Dark List Accent 1" w:semiHidden="0" w:uiPriority="70" w:unhideWhenUsed="0"/>
+    <w:lsdException w:name="Colorful Shading Accent 1" w:semiHidden="0" w:uiPriority="71" w:unhideWhenUsed="0"/>
+    <w:lsdException w:name="Colorful List Accent 1" w:semiHidden="0" w:uiPriority="72" w:unhideWhenUsed="0"/>
+    <w:lsdException w:name="Colorful Grid Accent 1" w:semiHidden="0" w:uiPriority="73" w:unhideWhenUsed="0"/>
+    <w:lsdException w:name="Light Shading Accent 2" w:semiHidden="0" w:uiPriority="60" w:unhideWhenUsed="0"/>
+    <w:lsdException w:name="Light List Accent 2" w:semiHidden="0" w:uiPriority="61" w:unhideWhenUsed="0"/>
+    <w:lsdException w:name="Light Grid Accent 2" w:semiHidden="0" w:uiPriority="62" w:unhideWhenUsed="0"/>
+    <w:lsdException w:name="Medium Shading 1 Accent 2" w:semiHidden="0" w:uiPriority="63" w:unhideWhenUsed="0"/>
+    <w:lsdException w:name="Medium Shading 2 Accent 2" w:semiHidden="0" w:uiPriority="64" w:unhideWhenUsed="0"/>
+    <w:lsdException w:name="Medium List 1 Accent 2" w:semiHidden="0" w:uiPriority="65" w:unhideWhenUsed="0"/>
+    <w:lsdException w:name="Medium List 2 Accent 2" w:semiHidden="0" w:uiPriority="66" w:unhideWhenUsed="0"/>
+    <w:lsdException w:name="Medium Grid 1 Accent 2" w:semiHidden="0" w:uiPriority="67" w:unhideWhenUsed="0"/>
+    <w:lsdException w:name="Medium Grid 2 Accent 2" w:semiHidden="0" w:uiPriority="68" w:unhideWhenUsed="0"/>
+    <w:lsdException w:name="Medium Grid 3 Accent 2" w:semiHidden="0" w:uiPriority="69" w:unhideWhenUsed="0"/>
+    <w:lsdException w:name="Dark List Accent 2" w:semiHidden="0" w:uiPriority="70" w:unhideWhenUsed="0"/>
+    <w:lsdException w:name="Colorful Shading Accent 2" w:semiHidden="0" w:uiPriority="71" w:unhideWhenUsed="0"/>
+    <w:lsdException w:name="Colorful List Accent 2" w:semiHidden="0" w:uiPriority="72" w:unhideWhenUsed="0"/>
+    <w:lsdException w:name="Colorful Grid Accent 2" w:semiHidden="0" w:uiPriority="73" w:unhideWhenUsed="0"/>
+    <w:lsdException w:name="Light Shading Accent 3" w:semiHidden="0" w:uiPriority="60" w:unhideWhenUsed="0"/>
+    <w:lsdException w:name="Light List Accent 3" w:semiHidden="0" w:uiPriority="61" w:unhideWhenUsed="0"/>
+    <w:lsdException w:name="Light Grid Accent 3" w:semiHidden="0" w:uiPriority="62" w:unhideWhenUsed="0"/>
+    <w:lsdException w:name="Medium Shading 1 Accent 3" w:semiHidden="0" w:uiPriority="63" w:unhideWhenUsed="0"/>
+    <w:lsdException w:name="Medium Shading 2 Accent 3" w:semiHidden="0" w:uiPriority="64" w:unhideWhenUsed="0"/>
+    <w:lsdException w:name="Medium List 1 Accent 3" w:semiHidden="0" w:uiPriority="65" w:unhideWhenUsed="0"/>
+    <w:lsdException w:name="Medium List 2 Accent 3" w:semiHidden="0" w:uiPriority="66" w:unhideWhenUsed="0"/>
+    <w:lsdException w:name="Medium Grid 1 Accent 3" w:semiHidden="0" w:uiPriority="67" w:unhideWhenUsed="0"/>
+    <w:lsdException w:name="Medium Grid 2 Accent 3" w:semiHidden="0" w:uiPriority="68" w:unhideWhenUsed="0"/>
+    <w:lsdException w:name="Medium Grid 3 Accent 3" w:semiHidden="0" w:uiPriority="69" w:unhideWhenUsed="0"/>
+    <w:lsdException w:name="Dark List Accent 3" w:semiHidden="0" w:uiPriority="70" w:unhideWhenUsed="0"/>
+    <w:lsdException w:name="Colorful Shading Accent 3" w:semiHidden="0" w:uiPriority="71" w:unhideWhenUsed="0"/>
+    <w:lsdException w:name="Colorful List Accent 3" w:semiHidden="0" w:uiPriority="72" w:unhideWhenUsed="0"/>
+    <w:lsdException w:name="Colorful Grid Accent 3" w:semiHidden="0" w:uiPriority="73" w:unhideWhenUsed="0"/>
+    <w:lsdException w:name="Light Shading Accent 4" w:semiHidden="0" w:uiPriority="60" w:unhideWhenUsed="0"/>
+    <w:lsdException w:name="Light List Accent 4" w:semiHidden="0" w:uiPriority="61" w:unhideWhenUsed="0"/>
+    <w:lsdException w:name="Light Grid Accent 4" w:semiHidden="0" w:uiPriority="62" w:unhideWhenUsed="0"/>
+    <w:lsdException w:name="Medium Shading 1 Accent 4" w:semiHidden="0" w:uiPriority="63" w:unhideWhenUsed="0"/>
+    <w:lsdException w:name="Medium Shading 2 Accent 4" w:semiHidden="0" w:uiPriority="64" w:unhideWhenUsed="0"/>
+    <w:lsdException w:name="Medium List 1 Accent 4" w:semiHidden="0" w:uiPriority="65" w:unhideWhenUsed="0"/>
+    <w:lsdException w:name="Medium List 2 Accent 4" w:semiHidden="0" w:uiPriority="66" w:unhideWhenUsed="0"/>
+    <w:lsdException w:name="Medium Grid 1 Accent 4" w:semiHidden="0" w:uiPriority="67" w:unhideWhenUsed="0"/>
+    <w:lsdException w:name="Medium Grid 2 Accent 4" w:semiHidden="0" w:uiPriority="68" w:unhideWhenUsed="0"/>
+    <w:lsdException w:name="Medium Grid 3 Accent 4" w:semiHidden="0" w:uiPriority="69" w:unhideWhenUsed="0"/>
+    <w:lsdException w:name="Dark List Accent 4" w:semiHidden="0" w:uiPriority="70" w:unhideWhenUsed="0"/>
+    <w:lsdException w:name="Colorful Shading Accent 4" w:semiHidden="0" w:uiPriority="71" w:unhideWhenUsed="0"/>
+    <w:lsdException w:name="Colorful List Accent 4" w:semiHidden="0" w:uiPriority="72" w:unhideWhenUsed="0"/>
+    <w:lsdException w:name="Colorful Grid Accent 4" w:semiHidden="0" w:uiPriority="73" w:unhideWhenUsed="0"/>
+    <w:lsdException w:name="Light Shading Accent 5" w:semiHidden="0" w:uiPriority="60" w:unhideWhenUsed="0"/>
+    <w:lsdException w:name="Light List Accent 5" w:semiHidden="0" w:uiPriority="61" w:unhideWhenUsed="0"/>
+    <w:lsdException w:name="Light Grid Accent 5" w:semiHidden="0" w:uiPriority="62" w:unhideWhenUsed="0"/>
+    <w:lsdException w:name="Medium Shading 1 Accent 5" w:semiHidden="0" w:uiPriority="63" w:unhideWhenUsed="0"/>
+    <w:lsdException w:name="Medium Shading 2 Accent 5" w:semiHidden="0" w:uiPriority="64" w:unhideWhenUsed="0"/>
+    <w:lsdException w:name="Medium List 1 Accent 5" w:semiHidden="0" w:uiPriority="65" w:unhideWhenUsed="0"/>
+    <w:lsdException w:name="Medium List 2 Accent 5" w:semiHidden="0" w:uiPriority="66" w:unhideWhenUsed="0"/>
+    <w:lsdException w:name="Medium Grid 1 Accent 5" w:semiHidden="0" w:uiPriority="67" w:unhideWhenUsed="0"/>
+    <w:lsdException w:name="Medium Grid 2 Accent 5" w:semiHidden="0" w:uiPriority="68" w:unhideWhenUsed="0"/>
+    <w:lsdException w:name="Medium Grid 3 Accent 5" w:semiHidden="0" w:uiPriority="69" w:unhideWhenUsed="0"/>
+    <w:lsdException w:name="Dark List Accent 5" w:semiHidden="0" w:uiPriority="70" w:unhideWhenUsed="0"/>
+    <w:lsdException w:name="Colorful Shading Accent 5" w:semiHidden="0" w:uiPriority="71" w:unhideWhenUsed="0"/>
+    <w:lsdException w:name="Colorful List Accent 5" w:semiHidden="0" w:uiPriority="72" w:unhideWhenUsed="0"/>
+    <w:lsdException w:name="Colorful Grid Accent 5" w:semiHidden="0" w:uiPriority="73" w:unhideWhenUsed="0"/>
+    <w:lsdException w:name="Light Shading Accent 6" w:semiHidden="0" w:uiPriority="60" w:unhideWhenUsed="0"/>
+    <w:lsdException w:name="Light List Accent 6" w:semiHidden="0" w:uiPriority="61" w:unhideWhenUsed="0"/>
+    <w:lsdException w:name="Light Grid Accent 6" w:semiHidden="0" w:uiPriority="62" w:unhideWhenUsed="0"/>
+    <w:lsdException w:name="Medium Shading 1 Accent 6" w:semiHidden="0" w:uiPriority="63" w:unhideWhenUsed="0"/>
+    <w:lsdException w:name="Medium Shading 2 Accent 6" w:semiHidden="0" w:uiPriority="64" w:unhideWhenUsed="0"/>
+    <w:lsdException w:name="Medium List 1 Accent 6" w:semiHidden="0" w:uiPriority="65" w:unhideWhenUsed="0"/>
+    <w:lsdException w:name="Medium List 2 Accent 6" w:semiHidden="0" w:uiPriority="66" w:unhideWhenUsed="0"/>
+    <w:lsdException w:name="Medium Grid 1 Accent 6" w:semiHidden="0" w:uiPriority="67" w:unhideWhenUsed="0"/>
+    <w:lsdException w:name="Medium Grid 2 Accent 6" w:semiHidden="0" w:uiPriority="68" w:unhideWhenUsed="0"/>
+    <w:lsdException w:name="Medium Grid 3 Accent 6" w:semiHidden="0" w:uiPriority="69" w:unhideWhenUsed="0"/>
+    <w:lsdException w:name="Dark List Accent 6" w:semiHidden="0" w:uiPriority="70" w:unhideWhenUsed="0"/>
+    <w:lsdException w:name="Colorful Shading Accent 6" w:semiHidden="0" w:uiPriority="71" w:unhideWhenUsed="0"/>
+    <w:lsdException w:name="Colorful List Accent 6" w:semiHidden="0" w:uiPriority="72" w:unhideWhenUsed="0"/>
+    <w:lsdException w:name="Colorful Grid Accent 6" w:semiHidden="0" w:uiPriority="73" w:unhideWhenUsed="0"/>
+    <w:lsdException w:name="Subtle Emphasis" w:semiHidden="0" w:uiPriority="19" w:unhideWhenUsed="0" w:qFormat="1"/>
+    <w:lsdException w:name="Intense Emphasis" w:semiHidden="0" w:uiPriority="21" w:unhideWhenUsed="0" w:qFormat="1"/>
+    <w:lsdException w:name="Subtle Reference" w:semiHidden="0" w:uiPriority="31" w:unhideWhenUsed="0" w:qFormat="1"/>
+    <w:lsdException w:name="Intense Reference" w:semiHidden="0" w:uiPriority="32" w:unhideWhenUsed="0" w:qFormat="1"/>
+    <w:lsdException w:name="Book Title" w:semiHidden="0" w:uiPriority="33" w:unhideWhenUsed="0" w:qFormat="1"/>
+    <w:lsdException w:name="Bibliography" w:uiPriority="37"/>
+    <w:lsdException w:name="TOC Heading" w:uiPriority="39" w:qFormat="1"/>
+  </w:latentStyles>
+  <w:style w:type="paragraph" w:default="1" w:styleId="Normal">
+    <w:name w:val="Normal"/>
+    <w:qFormat/>
+    <w:rsid w:val="009B574C"/>
+    <w:rPr>
+      <w:rFonts w:cs="Times New Roman"/>
+      <w:sz w:val="3276"/>
+      <w:szCs w:val="3276"/>
+    </w:rPr>
+  </w:style>
+  <w:style w:type="character" w:default="1" w:styleId="Policepardfaut">
+    <w:name w:val="Default Paragraph Font"/>
+    <w:uiPriority w:val="1"/>
+    <w:semiHidden/>
+    <w:unhideWhenUsed/>
+    <w:rsid w:val="009B574C"/>
+  </w:style>
+  <w:style w:type="table" w:default="1" w:styleId="TableauNormal">
+    <w:name w:val="Normal Table"/>
+    <w:uiPriority w:val="99"/>
+    <w:semiHidden/>
+    <w:unhideWhenUsed/>
+    <w:tblPr>
+      <w:tblInd w:w="0" w:type="dxa"/>
+      <w:tblCellMar>
+        <w:top w:w="0" w:type="dxa"/>
+        <w:left w:w="108" w:type="dxa"/>
+        <w:bottom w:w="0" w:type="dxa"/>
+        <w:right w:w="108" w:type="dxa"/>
+      </w:tblCellMar>
+    </w:tblPr>
+  </w:style>
+  <w:style w:type="numbering" w:default="1" w:styleId="Aucuneliste">
+    <w:name w:val="No List"/>
+    <w:uiPriority w:val="99"/>
+    <w:semiHidden/>
+    <w:unhideWhenUsed/>
+  </w:style>
+  <w:style w:type="character" w:styleId="Textedelespacerserv">
+    <w:name w:val="Placeholder Text"/>
+    <w:basedOn w:val="Policepardfaut"/>
+    <w:uiPriority w:val="99"/>
+    <w:semiHidden/>
+    <w:rsid w:val="009B574C"/>
+    <w:rPr>
+      <w:color w:val="808080"/>
+    </w:rPr>
+  </w:style>
+</w:styles>
+</file>
+
+<file path=word/glossary/stylesWithEffects.xml><?xml version="1.0" encoding="utf-8"?>
+<w:styles xmlns:wpc="http://schemas.microsoft.com/office/word/2010/wordprocessingCanvas" xmlns:mc="http://schemas.openxmlformats.org/markup-compatibility/2006" xmlns:o="urn:schemas-microsoft-com:office:office" xmlns:r="http://schemas.openxmlformats.org/officeDocument/2006/relationships" xmlns:m="http://schemas.openxmlformats.org/officeDocument/2006/math" xmlns:v="urn:schemas-microsoft-com:vml" xmlns:wp14="http://schemas.microsoft.com/office/word/2010/wordprocessingDrawing" xmlns:wp="http://schemas.openxmlformats.org/drawingml/2006/wordprocessingDrawing" xmlns:w10="urn:schemas-microsoft-com:office:word" xmlns:w="http://schemas.openxmlformats.org/wordprocessingml/2006/main" xmlns:w14="http://schemas.microsoft.com/office/word/2010/wordml" xmlns:wpg="http://schemas.microsoft.com/office/word/2010/wordprocessingGroup" xmlns:wpi="http://schemas.microsoft.com/office/word/2010/wordprocessingInk" xmlns:wne="http://schemas.microsoft.com/office/word/2006/wordml" xmlns:wps="http://schemas.microsoft.com/office/word/2010/wordprocessingShape" mc:Ignorable="w14 wp14">
+  <w:docDefaults>
+    <w:rPrDefault>
+      <w:rPr>
+        <w:rFonts w:asciiTheme="minorHAnsi" w:eastAsiaTheme="minorEastAsia" w:hAnsiTheme="minorHAnsi" w:cstheme="minorBidi"/>
+        <w:sz w:val="22"/>
+        <w:szCs w:val="22"/>
+        <w:lang w:val="fr-FR" w:eastAsia="fr-FR" w:bidi="ar-SA"/>
+      </w:rPr>
+    </w:rPrDefault>
+    <w:pPrDefault>
+      <w:pPr>
+        <w:spacing w:after="200" w:line="276" w:lineRule="auto"/>
+      </w:pPr>
+    </w:pPrDefault>
+  </w:docDefaults>
+  <w:latentStyles w:defLockedState="0" w:defUIPriority="99" w:defSemiHidden="1" w:defUnhideWhenUsed="1" w:defQFormat="0" w:count="267">
+    <w:lsdException w:name="Normal" w:semiHidden="0" w:uiPriority="0" w:unhideWhenUsed="0" w:qFormat="1"/>
+    <w:lsdException w:name="heading 1" w:semiHidden="0" w:uiPriority="9" w:unhideWhenUsed="0" w:qFormat="1"/>
+    <w:lsdException w:name="heading 2" w:uiPriority="9" w:qFormat="1"/>
+    <w:lsdException w:name="heading 3" w:uiPriority="9" w:qFormat="1"/>
+    <w:lsdException w:name="heading 4" w:uiPriority="9" w:qFormat="1"/>
+    <w:lsdException w:name="heading 5" w:uiPriority="9" w:qFormat="1"/>
+    <w:lsdException w:name="heading 6" w:uiPriority="9" w:qFormat="1"/>
+    <w:lsdException w:name="heading 7" w:uiPriority="9" w:qFormat="1"/>
+    <w:lsdException w:name="heading 8" w:uiPriority="9" w:qFormat="1"/>
+    <w:lsdException w:name="heading 9" w:uiPriority="9" w:qFormat="1"/>
+    <w:lsdException w:name="toc 1" w:uiPriority="39"/>
+    <w:lsdException w:name="toc 2" w:uiPriority="39"/>
+    <w:lsdException w:name="toc 3" w:uiPriority="39"/>
+    <w:lsdException w:name="toc 4" w:uiPriority="39"/>
+    <w:lsdException w:name="toc 5" w:uiPriority="39"/>
+    <w:lsdException w:name="toc 6" w:uiPriority="39"/>
+    <w:lsdException w:name="toc 7" w:uiPriority="39"/>
+    <w:lsdException w:name="toc 8" w:uiPriority="39"/>
+    <w:lsdException w:name="toc 9" w:uiPriority="39"/>
+    <w:lsdException w:name="caption" w:uiPriority="35" w:qFormat="1"/>
+    <w:lsdException w:name="Title" w:semiHidden="0" w:uiPriority="10" w:unhideWhenUsed="0" w:qFormat="1"/>
+    <w:lsdException w:name="Default Paragraph Font" w:uiPriority="1"/>
+    <w:lsdException w:name="Subtitle" w:semiHidden="0" w:uiPriority="11" w:unhideWhenUsed="0" w:qFormat="1"/>
+    <w:lsdException w:name="Strong" w:semiHidden="0" w:uiPriority="22" w:unhideWhenUsed="0" w:qFormat="1"/>
+    <w:lsdException w:name="Emphasis" w:semiHidden="0" w:uiPriority="20" w:unhideWhenUsed="0" w:qFormat="1"/>
+    <w:lsdException w:name="Table Grid" w:semiHidden="0" w:uiPriority="59" w:unhideWhenUsed="0"/>
+    <w:lsdException w:name="Placeholder Text" w:unhideWhenUsed="0"/>
+    <w:lsdException w:name="No Spacing" w:semiHidden="0" w:uiPriority="1" w:unhideWhenUsed="0" w:qFormat="1"/>
+    <w:lsdException w:name="Light Shading" w:semiHidden="0" w:uiPriority="60" w:unhideWhenUsed="0"/>
+    <w:lsdException w:name="Light List" w:semiHidden="0" w:uiPriority="61" w:unhideWhenUsed="0"/>
+    <w:lsdException w:name="Light Grid" w:semiHidden="0" w:uiPriority="62" w:unhideWhenUsed="0"/>
+    <w:lsdException w:name="Medium Shading 1" w:semiHidden="0" w:uiPriority="63" w:unhideWhenUsed="0"/>
+    <w:lsdException w:name="Medium Shading 2" w:semiHidden="0" w:uiPriority="64" w:unhideWhenUsed="0"/>
+    <w:lsdException w:name="Medium List 1" w:semiHidden="0" w:uiPriority="65" w:unhideWhenUsed="0"/>
+    <w:lsdException w:name="Medium List 2" w:semiHidden="0" w:uiPriority="66" w:unhideWhenUsed="0"/>
+    <w:lsdException w:name="Medium Grid 1" w:semiHidden="0" w:uiPriority="67" w:unhideWhenUsed="0"/>
+    <w:lsdException w:name="Medium Grid 2" w:semiHidden="0" w:uiPriority="68" w:unhideWhenUsed="0"/>
+    <w:lsdException w:name="Medium Grid 3" w:semiHidden="0" w:uiPriority="69" w:unhideWhenUsed="0"/>
+    <w:lsdException w:name="Dark List" w:semiHidden="0" w:uiPriority="70" w:unhideWhenUsed="0"/>
+    <w:lsdException w:name="Colorful Shading" w:semiHidden="0" w:uiPriority="71" w:unhideWhenUsed="0"/>
+    <w:lsdException w:name="Colorful List" w:semiHidden="0" w:uiPriority="72" w:unhideWhenUsed="0"/>
+    <w:lsdException w:name="Colorful Grid" w:semiHidden="0" w:uiPriority="73" w:unhideWhenUsed="0"/>
+    <w:lsdException w:name="Light Shading Accent 1" w:semiHidden="0" w:uiPriority="60" w:unhideWhenUsed="0"/>
+    <w:lsdException w:name="Light List Accent 1" w:semiHidden="0" w:uiPriority="61" w:unhideWhenUsed="0"/>
+    <w:lsdException w:name="Light Grid Accent 1" w:semiHidden="0" w:uiPriority="62" w:unhideWhenUsed="0"/>
+    <w:lsdException w:name="Medium Shading 1 Accent 1" w:semiHidden="0" w:uiPriority="63" w:unhideWhenUsed="0"/>
+    <w:lsdException w:name="Medium Shading 2 Accent 1" w:semiHidden="0" w:uiPriority="64" w:unhideWhenUsed="0"/>
+    <w:lsdException w:name="Medium List 1 Accent 1" w:semiHidden="0" w:uiPriority="65" w:unhideWhenUsed="0"/>
+    <w:lsdException w:name="Revision" w:unhideWhenUsed="0"/>
+    <w:lsdException w:name="List Paragraph" w:semiHidden="0" w:uiPriority="34" w:unhideWhenUsed="0" w:qFormat="1"/>
+    <w:lsdException w:name="Quote" w:semiHidden="0" w:uiPriority="29" w:unhideWhenUsed="0" w:qFormat="1"/>
+    <w:lsdException w:name="Intense Quote" w:semiHidden="0" w:uiPriority="30" w:unhideWhenUsed="0" w:qFormat="1"/>
+    <w:lsdException w:name="Medium List 2 Accent 1" w:semiHidden="0" w:uiPriority="66" w:unhideWhenUsed="0"/>
+    <w:lsdException w:name="Medium Grid 1 Accent 1" w:semiHidden="0" w:uiPriority="67" w:unhideWhenUsed="0"/>
+    <w:lsdException w:name="Medium Grid 2 Accent 1" w:semiHidden="0" w:uiPriority="68" w:unhideWhenUsed="0"/>
+    <w:lsdException w:name="Medium Grid 3 Accent 1" w:semiHidden="0" w:uiPriority="69" w:unhideWhenUsed="0"/>
+    <w:lsdException w:name="Dark List Accent 1" w:semiHidden="0" w:uiPriority="70" w:unhideWhenUsed="0"/>
+    <w:lsdException w:name="Colorful Shading Accent 1" w:semiHidden="0" w:uiPriority="71" w:unhideWhenUsed="0"/>
+    <w:lsdException w:name="Colorful List Accent 1" w:semiHidden="0" w:uiPriority="72" w:unhideWhenUsed="0"/>
+    <w:lsdException w:name="Colorful Grid Accent 1" w:semiHidden="0" w:uiPriority="73" w:unhideWhenUsed="0"/>
+    <w:lsdException w:name="Light Shading Accent 2" w:semiHidden="0" w:uiPriority="60" w:unhideWhenUsed="0"/>
+    <w:lsdException w:name="Light List Accent 2" w:semiHidden="0" w:uiPriority="61" w:unhideWhenUsed="0"/>
+    <w:lsdException w:name="Light Grid Accent 2" w:semiHidden="0" w:uiPriority="62" w:unhideWhenUsed="0"/>
+    <w:lsdException w:name="Medium Shading 1 Accent 2" w:semiHidden="0" w:uiPriority="63" w:unhideWhenUsed="0"/>
+    <w:lsdException w:name="Medium Shading 2 Accent 2" w:semiHidden="0" w:uiPriority="64" w:unhideWhenUsed="0"/>
+    <w:lsdException w:name="Medium List 1 Accent 2" w:semiHidden="0" w:uiPriority="65" w:unhideWhenUsed="0"/>
+    <w:lsdException w:name="Medium List 2 Accent 2" w:semiHidden="0" w:uiPriority="66" w:unhideWhenUsed="0"/>
+    <w:lsdException w:name="Medium Grid 1 Accent 2" w:semiHidden="0" w:uiPriority="67" w:unhideWhenUsed="0"/>
+    <w:lsdException w:name="Medium Grid 2 Accent 2" w:semiHidden="0" w:uiPriority="68" w:unhideWhenUsed="0"/>
+    <w:lsdException w:name="Medium Grid 3 Accent 2" w:semiHidden="0" w:uiPriority="69" w:unhideWhenUsed="0"/>
+    <w:lsdException w:name="Dark List Accent 2" w:semiHidden="0" w:uiPriority="70" w:unhideWhenUsed="0"/>
+    <w:lsdException w:name="Colorful Shading Accent 2" w:semiHidden="0" w:uiPriority="71" w:unhideWhenUsed="0"/>
+    <w:lsdException w:name="Colorful List Accent 2" w:semiHidden="0" w:uiPriority="72" w:unhideWhenUsed="0"/>
+    <w:lsdException w:name="Colorful Grid Accent 2" w:semiHidden="0" w:uiPriority="73" w:unhideWhenUsed="0"/>
+    <w:lsdException w:name="Light Shading Accent 3" w:semiHidden="0" w:uiPriority="60" w:unhideWhenUsed="0"/>
+    <w:lsdException w:name="Light List Accent 3" w:semiHidden="0" w:uiPriority="61" w:unhideWhenUsed="0"/>
+    <w:lsdException w:name="Light Grid Accent 3" w:semiHidden="0" w:uiPriority="62" w:unhideWhenUsed="0"/>
+    <w:lsdException w:name="Medium Shading 1 Accent 3" w:semiHidden="0" w:uiPriority="63" w:unhideWhenUsed="0"/>
+    <w:lsdException w:name="Medium Shading 2 Accent 3" w:semiHidden="0" w:uiPriority="64" w:unhideWhenUsed="0"/>
+    <w:lsdException w:name="Medium List 1 Accent 3" w:semiHidden="0" w:uiPriority="65" w:unhideWhenUsed="0"/>
+    <w:lsdException w:name="Medium List 2 Accent 3" w:semiHidden="0" w:uiPriority="66" w:unhideWhenUsed="0"/>
+    <w:lsdException w:name="Medium Grid 1 Accent 3" w:semiHidden="0" w:uiPriority="67" w:unhideWhenUsed="0"/>
+    <w:lsdException w:name="Medium Grid 2 Accent 3" w:semiHidden="0" w:uiPriority="68" w:unhideWhenUsed="0"/>
+    <w:lsdException w:name="Medium Grid 3 Accent 3" w:semiHidden="0" w:uiPriority="69" w:unhideWhenUsed="0"/>
+    <w:lsdException w:name="Dark List Accent 3" w:semiHidden="0" w:uiPriority="70" w:unhideWhenUsed="0"/>
+    <w:lsdException w:name="Colorful Shading Accent 3" w:semiHidden="0" w:uiPriority="71" w:unhideWhenUsed="0"/>
+    <w:lsdException w:name="Colorful List Accent 3" w:semiHidden="0" w:uiPriority="72" w:unhideWhenUsed="0"/>
+    <w:lsdException w:name="Colorful Grid Accent 3" w:semiHidden="0" w:uiPriority="73" w:unhideWhenUsed="0"/>
+    <w:lsdException w:name="Light Shading Accent 4" w:semiHidden="0" w:uiPriority="60" w:unhideWhenUsed="0"/>
+    <w:lsdException w:name="Light List Accent 4" w:semiHidden="0" w:uiPriority="61" w:unhideWhenUsed="0"/>
+    <w:lsdException w:name="Light Grid Accent 4" w:semiHidden="0" w:uiPriority="62" w:unhideWhenUsed="0"/>
+    <w:lsdException w:name="Medium Shading 1 Accent 4" w:semiHidden="0" w:uiPriority="63" w:unhideWhenUsed="0"/>
+    <w:lsdException w:name="Medium Shading 2 Accent 4" w:semiHidden="0" w:uiPriority="64" w:unhideWhenUsed="0"/>
+    <w:lsdException w:name="Medium List 1 Accent 4" w:semiHidden="0" w:uiPriority="65" w:unhideWhenUsed="0"/>
+    <w:lsdException w:name="Medium List 2 Accent 4" w:semiHidden="0" w:uiPriority="66" w:unhideWhenUsed="0"/>
+    <w:lsdException w:name="Medium Grid 1 Accent 4" w:semiHidden="0" w:uiPriority="67" w:unhideWhenUsed="0"/>
+    <w:lsdException w:name="Medium Grid 2 Accent 4" w:semiHidden="0" w:uiPriority="68" w:unhideWhenUsed="0"/>
+    <w:lsdException w:name="Medium Grid 3 Accent 4" w:semiHidden="0" w:uiPriority="69" w:unhideWhenUsed="0"/>
+    <w:lsdException w:name="Dark List Accent 4" w:semiHidden="0" w:uiPriority="70" w:unhideWhenUsed="0"/>
+    <w:lsdException w:name="Colorful Shading Accent 4" w:semiHidden="0" w:uiPriority="71" w:unhideWhenUsed="0"/>
+    <w:lsdException w:name="Colorful List Accent 4" w:semiHidden="0" w:uiPriority="72" w:unhideWhenUsed="0"/>
+    <w:lsdException w:name="Colorful Grid Accent 4" w:semiHidden="0" w:uiPriority="73" w:unhideWhenUsed="0"/>
+    <w:lsdException w:name="Light Shading Accent 5" w:semiHidden="0" w:uiPriority="60" w:unhideWhenUsed="0"/>
+    <w:lsdException w:name="Light List Accent 5" w:semiHidden="0" w:uiPriority="61" w:unhideWhenUsed="0"/>
+    <w:lsdException w:name="Light Grid Accent 5" w:semiHidden="0" w:uiPriority="62" w:unhideWhenUsed="0"/>
+    <w:lsdException w:name="Medium Shading 1 Accent 5" w:semiHidden="0" w:uiPriority="63" w:unhideWhenUsed="0"/>
+    <w:lsdException w:name="Medium Shading 2 Accent 5" w:semiHidden="0" w:uiPriority="64" w:unhideWhenUsed="0"/>
+    <w:lsdException w:name="Medium List 1 Accent 5" w:semiHidden="0" w:uiPriority="65" w:unhideWhenUsed="0"/>
+    <w:lsdException w:name="Medium List 2 Accent 5" w:semiHidden="0" w:uiPriority="66" w:unhideWhenUsed="0"/>
+    <w:lsdException w:name="Medium Grid 1 Accent 5" w:semiHidden="0" w:uiPriority="67" w:unhideWhenUsed="0"/>
+    <w:lsdException w:name="Medium Grid 2 Accent 5" w:semiHidden="0" w:uiPriority="68" w:unhideWhenUsed="0"/>
+    <w:lsdException w:name="Medium Grid 3 Accent 5" w:semiHidden="0" w:uiPriority="69" w:unhideWhenUsed="0"/>
+    <w:lsdException w:name="Dark List Accent 5" w:semiHidden="0" w:uiPriority="70" w:unhideWhenUsed="0"/>
+    <w:lsdException w:name="Colorful Shading Accent 5" w:semiHidden="0" w:uiPriority="71" w:unhideWhenUsed="0"/>
+    <w:lsdException w:name="Colorful List Accent 5" w:semiHidden="0" w:uiPriority="72" w:unhideWhenUsed="0"/>
+    <w:lsdException w:name="Colorful Grid Accent 5" w:semiHidden="0" w:uiPriority="73" w:unhideWhenUsed="0"/>
+    <w:lsdException w:name="Light Shading Accent 6" w:semiHidden="0" w:uiPriority="60" w:unhideWhenUsed="0"/>
+    <w:lsdException w:name="Light List Accent 6" w:semiHidden="0" w:uiPriority="61" w:unhideWhenUsed="0"/>
+    <w:lsdException w:name="Light Grid Accent 6" w:semiHidden="0" w:uiPriority="62" w:unhideWhenUsed="0"/>
+    <w:lsdException w:name="Medium Shading 1 Accent 6" w:semiHidden="0" w:uiPriority="63" w:unhideWhenUsed="0"/>
+    <w:lsdException w:name="Medium Shading 2 Accent 6" w:semiHidden="0" w:uiPriority="64" w:unhideWhenUsed="0"/>
+    <w:lsdException w:name="Medium List 1 Accent 6" w:semiHidden="0" w:uiPriority="65" w:unhideWhenUsed="0"/>
+    <w:lsdException w:name="Medium List 2 Accent 6" w:semiHidden="0" w:uiPriority="66" w:unhideWhenUsed="0"/>
+    <w:lsdException w:name="Medium Grid 1 Accent 6" w:semiHidden="0" w:uiPriority="67" w:unhideWhenUsed="0"/>
+    <w:lsdException w:name="Medium Grid 2 Accent 6" w:semiHidden="0" w:uiPriority="68" w:unhideWhenUsed="0"/>
+    <w:lsdException w:name="Medium Grid 3 Accent 6" w:semiHidden="0" w:uiPriority="69" w:unhideWhenUsed="0"/>
+    <w:lsdException w:name="Dark List Accent 6" w:semiHidden="0" w:uiPriority="70" w:unhideWhenUsed="0"/>
+    <w:lsdException w:name="Colorful Shading Accent 6" w:semiHidden="0" w:uiPriority="71" w:unhideWhenUsed="0"/>
+    <w:lsdException w:name="Colorful List Accent 6" w:semiHidden="0" w:uiPriority="72" w:unhideWhenUsed="0"/>
+    <w:lsdException w:name="Colorful Grid Accent 6" w:semiHidden="0" w:uiPriority="73" w:unhideWhenUsed="0"/>
+    <w:lsdException w:name="Subtle Emphasis" w:semiHidden="0" w:uiPriority="19" w:unhideWhenUsed="0" w:qFormat="1"/>
+    <w:lsdException w:name="Intense Emphasis" w:semiHidden="0" w:uiPriority="21" w:unhideWhenUsed="0" w:qFormat="1"/>
+    <w:lsdException w:name="Subtle Reference" w:semiHidden="0" w:uiPriority="31" w:unhideWhenUsed="0" w:qFormat="1"/>
+    <w:lsdException w:name="Intense Reference" w:semiHidden="0" w:uiPriority="32" w:unhideWhenUsed="0" w:qFormat="1"/>
+    <w:lsdException w:name="Book Title" w:semiHidden="0" w:uiPriority="33" w:unhideWhenUsed="0" w:qFormat="1"/>
+    <w:lsdException w:name="Bibliography" w:uiPriority="37"/>
+    <w:lsdException w:name="TOC Heading" w:uiPriority="39" w:qFormat="1"/>
+  </w:latentStyles>
+  <w:style w:type="paragraph" w:default="1" w:styleId="Normal">
+    <w:name w:val="Normal"/>
+    <w:qFormat/>
+    <w:rsid w:val="009B574C"/>
+    <w:rPr>
+      <w:rFonts w:cs="Times New Roman"/>
+      <w:sz w:val="3276"/>
+      <w:szCs w:val="3276"/>
+    </w:rPr>
+  </w:style>
+  <w:style w:type="character" w:default="1" w:styleId="Policepardfaut">
+    <w:name w:val="Default Paragraph Font"/>
+    <w:uiPriority w:val="1"/>
+    <w:semiHidden/>
+    <w:unhideWhenUsed/>
+    <w:rsid w:val="009B574C"/>
+  </w:style>
+  <w:style w:type="table" w:default="1" w:styleId="TableauNormal">
+    <w:name w:val="Normal Table"/>
+    <w:uiPriority w:val="99"/>
+    <w:semiHidden/>
+    <w:unhideWhenUsed/>
+    <w:tblPr>
+      <w:tblInd w:w="0" w:type="dxa"/>
+      <w:tblCellMar>
+        <w:top w:w="0" w:type="dxa"/>
+        <w:left w:w="108" w:type="dxa"/>
+        <w:bottom w:w="0" w:type="dxa"/>
+        <w:right w:w="108" w:type="dxa"/>
+      </w:tblCellMar>
+    </w:tblPr>
+  </w:style>
+  <w:style w:type="numbering" w:default="1" w:styleId="Aucuneliste">
+    <w:name w:val="No List"/>
+    <w:uiPriority w:val="99"/>
+    <w:semiHidden/>
+    <w:unhideWhenUsed/>
+  </w:style>
+  <w:style w:type="character" w:styleId="Textedelespacerserv">
+    <w:name w:val="Placeholder Text"/>
+    <w:basedOn w:val="Policepardfaut"/>
+    <w:uiPriority w:val="99"/>
+    <w:semiHidden/>
+    <w:rsid w:val="009B574C"/>
+    <w:rPr>
+      <w:color w:val="808080"/>
+    </w:rPr>
+  </w:style>
+</w:styles>
+</file>
+
+<file path=word/glossary/webSettings.xml><?xml version="1.0" encoding="utf-8"?>
+<w:webSettings xmlns:mc="http://schemas.openxmlformats.org/markup-compatibility/2006" xmlns:r="http://schemas.openxmlformats.org/officeDocument/2006/relationships" xmlns:w="http://schemas.openxmlformats.org/wordprocessingml/2006/main" xmlns:w14="http://schemas.microsoft.com/office/word/2010/wordml" mc:Ignorable="w14">
+  <w:optimizeForBrowser/>
+  <w:allowPNG/>
+</w:webSettings>
 </file>
 
 <file path=word/theme/theme1.xml><?xml version="1.0" encoding="utf-8"?>
@@ -7968,7 +9849,7 @@
 </file>
 
 <file path=customXml/itemProps1.xml><?xml version="1.0" encoding="utf-8"?>
-<ds:datastoreItem xmlns:ds="http://schemas.openxmlformats.org/officeDocument/2006/customXml" ds:itemID="{CAEB5A87-F4A7-4FA5-88F9-AFA884E59824}">
+<ds:datastoreItem xmlns:ds="http://schemas.openxmlformats.org/officeDocument/2006/customXml" ds:itemID="{A3751429-C2E7-46FE-914F-28232281FCEE}">
   <ds:schemaRefs>
     <ds:schemaRef ds:uri="http://schemas.openxmlformats.org/officeDocument/2006/bibliography"/>
   </ds:schemaRefs>

</xml_diff>